<commit_message>
changes for choice in 2, 13 and 50
</commit_message>
<xml_diff>
--- a/documents/DRAFT-cybox-v2.1.1-wd01-part50-socket-address.docx
+++ b/documents/DRAFT-cybox-v2.1.1-wd01-part50-socket-address.docx
@@ -3872,7 +3872,7 @@
       <w:r>
         <w:fldChar w:fldCharType="separate"/>
       </w:r>
-      <w:hyperlink w:anchor="_Toc449969170" w:history="1">
+      <w:hyperlink w:anchor="_Toc450221734" w:history="1">
         <w:r>
           <w:rPr>
             <w:rStyle w:val="Hyperlink"/>
@@ -3916,7 +3916,7 @@
             <w:noProof/>
             <w:webHidden/>
           </w:rPr>
-          <w:instrText xml:space="preserve"> PAGEREF _Toc449969170 \h </w:instrText>
+          <w:instrText xml:space="preserve"> PAGEREF _Toc450221734 \h </w:instrText>
         </w:r>
         <w:r>
           <w:rPr>
@@ -3962,7 +3962,7 @@
           <w:szCs w:val="22"/>
         </w:rPr>
       </w:pPr>
-      <w:hyperlink w:anchor="_Toc449969171" w:history="1">
+      <w:hyperlink w:anchor="_Toc450221735" w:history="1">
         <w:r>
           <w:rPr>
             <w:rStyle w:val="Hyperlink"/>
@@ -4021,7 +4021,7 @@
             <w:noProof/>
             <w:webHidden/>
           </w:rPr>
-          <w:instrText xml:space="preserve"> PAGEREF _Toc449969171 \h </w:instrText>
+          <w:instrText xml:space="preserve"> PAGEREF _Toc450221735 \h </w:instrText>
         </w:r>
         <w:r>
           <w:rPr>
@@ -4067,7 +4067,7 @@
           <w:szCs w:val="22"/>
         </w:rPr>
       </w:pPr>
-      <w:hyperlink w:anchor="_Toc449969172" w:history="1">
+      <w:hyperlink w:anchor="_Toc450221736" w:history="1">
         <w:r>
           <w:rPr>
             <w:rStyle w:val="Hyperlink"/>
@@ -4111,7 +4111,7 @@
             <w:noProof/>
             <w:webHidden/>
           </w:rPr>
-          <w:instrText xml:space="preserve"> PAGEREF _Toc449969172 \h </w:instrText>
+          <w:instrText xml:space="preserve"> PAGEREF _Toc450221736 \h </w:instrText>
         </w:r>
         <w:r>
           <w:rPr>
@@ -4157,7 +4157,7 @@
           <w:szCs w:val="22"/>
         </w:rPr>
       </w:pPr>
-      <w:hyperlink w:anchor="_Toc449969173" w:history="1">
+      <w:hyperlink w:anchor="_Toc450221737" w:history="1">
         <w:r>
           <w:rPr>
             <w:rStyle w:val="Hyperlink"/>
@@ -4201,7 +4201,7 @@
             <w:noProof/>
             <w:webHidden/>
           </w:rPr>
-          <w:instrText xml:space="preserve"> PAGEREF _Toc449969173 \h </w:instrText>
+          <w:instrText xml:space="preserve"> PAGEREF _Toc450221737 \h </w:instrText>
         </w:r>
         <w:r>
           <w:rPr>
@@ -4247,7 +4247,7 @@
           <w:szCs w:val="22"/>
         </w:rPr>
       </w:pPr>
-      <w:hyperlink w:anchor="_Toc449969174" w:history="1">
+      <w:hyperlink w:anchor="_Toc450221738" w:history="1">
         <w:r>
           <w:rPr>
             <w:rStyle w:val="Hyperlink"/>
@@ -4291,7 +4291,7 @@
             <w:noProof/>
             <w:webHidden/>
           </w:rPr>
-          <w:instrText xml:space="preserve"> PAGEREF _Toc449969174 \h </w:instrText>
+          <w:instrText xml:space="preserve"> PAGEREF _Toc450221738 \h </w:instrText>
         </w:r>
         <w:r>
           <w:rPr>
@@ -4337,7 +4337,7 @@
           <w:szCs w:val="22"/>
         </w:rPr>
       </w:pPr>
-      <w:hyperlink w:anchor="_Toc449969175" w:history="1">
+      <w:hyperlink w:anchor="_Toc450221739" w:history="1">
         <w:r>
           <w:rPr>
             <w:rStyle w:val="Hyperlink"/>
@@ -4381,7 +4381,7 @@
             <w:noProof/>
             <w:webHidden/>
           </w:rPr>
-          <w:instrText xml:space="preserve"> PAGEREF _Toc449969175 \h </w:instrText>
+          <w:instrText xml:space="preserve"> PAGEREF _Toc450221739 \h </w:instrText>
         </w:r>
         <w:r>
           <w:rPr>
@@ -4427,7 +4427,7 @@
           <w:szCs w:val="22"/>
         </w:rPr>
       </w:pPr>
-      <w:hyperlink w:anchor="_Toc449969176" w:history="1">
+      <w:hyperlink w:anchor="_Toc450221740" w:history="1">
         <w:r>
           <w:rPr>
             <w:rStyle w:val="Hyperlink"/>
@@ -4471,7 +4471,7 @@
             <w:noProof/>
             <w:webHidden/>
           </w:rPr>
-          <w:instrText xml:space="preserve"> PAGEREF _Toc449969176 \h </w:instrText>
+          <w:instrText xml:space="preserve"> PAGEREF _Toc450221740 \h </w:instrText>
         </w:r>
         <w:r>
           <w:rPr>
@@ -4517,7 +4517,7 @@
           <w:szCs w:val="22"/>
         </w:rPr>
       </w:pPr>
-      <w:hyperlink w:anchor="_Toc449969177" w:history="1">
+      <w:hyperlink w:anchor="_Toc450221741" w:history="1">
         <w:r>
           <w:rPr>
             <w:rStyle w:val="Hyperlink"/>
@@ -4561,7 +4561,7 @@
             <w:noProof/>
             <w:webHidden/>
           </w:rPr>
-          <w:instrText xml:space="preserve"> PAGEREF _Toc449969177 \h </w:instrText>
+          <w:instrText xml:space="preserve"> PAGEREF _Toc450221741 \h </w:instrText>
         </w:r>
         <w:r>
           <w:rPr>
@@ -4581,7 +4581,7 @@
             <w:noProof/>
             <w:webHidden/>
           </w:rPr>
-          <w:t>7</w:t>
+          <w:t>8</w:t>
         </w:r>
         <w:r>
           <w:rPr>
@@ -4607,7 +4607,7 @@
           <w:szCs w:val="22"/>
         </w:rPr>
       </w:pPr>
-      <w:hyperlink w:anchor="_Toc449969178" w:history="1">
+      <w:hyperlink w:anchor="_Toc450221742" w:history="1">
         <w:r>
           <w:rPr>
             <w:rStyle w:val="Hyperlink"/>
@@ -4651,7 +4651,7 @@
             <w:noProof/>
             <w:webHidden/>
           </w:rPr>
-          <w:instrText xml:space="preserve"> PAGEREF _Toc449969178 \h </w:instrText>
+          <w:instrText xml:space="preserve"> PAGEREF _Toc450221742 \h </w:instrText>
         </w:r>
         <w:r>
           <w:rPr>
@@ -4697,7 +4697,7 @@
           <w:szCs w:val="22"/>
         </w:rPr>
       </w:pPr>
-      <w:hyperlink w:anchor="_Toc449969179" w:history="1">
+      <w:hyperlink w:anchor="_Toc450221743" w:history="1">
         <w:r>
           <w:rPr>
             <w:rStyle w:val="Hyperlink"/>
@@ -4741,7 +4741,7 @@
             <w:noProof/>
             <w:webHidden/>
           </w:rPr>
-          <w:instrText xml:space="preserve"> PAGEREF _Toc449969179 \h </w:instrText>
+          <w:instrText xml:space="preserve"> PAGEREF _Toc450221743 \h </w:instrText>
         </w:r>
         <w:r>
           <w:rPr>
@@ -4787,7 +4787,7 @@
           <w:szCs w:val="22"/>
         </w:rPr>
       </w:pPr>
-      <w:hyperlink w:anchor="_Toc449969180" w:history="1">
+      <w:hyperlink w:anchor="_Toc450221744" w:history="1">
         <w:r>
           <w:rPr>
             <w:rStyle w:val="Hyperlink"/>
@@ -4831,7 +4831,7 @@
             <w:noProof/>
             <w:webHidden/>
           </w:rPr>
-          <w:instrText xml:space="preserve"> PAGEREF _Toc449969180 \h </w:instrText>
+          <w:instrText xml:space="preserve"> PAGEREF _Toc450221744 \h </w:instrText>
         </w:r>
         <w:r>
           <w:rPr>
@@ -4877,7 +4877,7 @@
           <w:szCs w:val="22"/>
         </w:rPr>
       </w:pPr>
-      <w:hyperlink w:anchor="_Toc449969181" w:history="1">
+      <w:hyperlink w:anchor="_Toc450221745" w:history="1">
         <w:r>
           <w:rPr>
             <w:rStyle w:val="Hyperlink"/>
@@ -4921,7 +4921,7 @@
             <w:noProof/>
             <w:webHidden/>
           </w:rPr>
-          <w:instrText xml:space="preserve"> PAGEREF _Toc449969181 \h </w:instrText>
+          <w:instrText xml:space="preserve"> PAGEREF _Toc450221745 \h </w:instrText>
         </w:r>
         <w:r>
           <w:rPr>
@@ -4963,7 +4963,7 @@
           <w:szCs w:val="22"/>
         </w:rPr>
       </w:pPr>
-      <w:hyperlink w:anchor="_Toc449969182" w:history="1">
+      <w:hyperlink w:anchor="_Toc450221746" w:history="1">
         <w:r>
           <w:rPr>
             <w:rStyle w:val="Hyperlink"/>
@@ -5007,7 +5007,7 @@
             <w:noProof/>
             <w:webHidden/>
           </w:rPr>
-          <w:instrText xml:space="preserve"> PAGEREF _Toc449969182 \h </w:instrText>
+          <w:instrText xml:space="preserve"> PAGEREF _Toc450221746 \h </w:instrText>
         </w:r>
         <w:r>
           <w:rPr>
@@ -5053,7 +5053,7 @@
           <w:szCs w:val="22"/>
         </w:rPr>
       </w:pPr>
-      <w:hyperlink w:anchor="_Toc449969183" w:history="1">
+      <w:hyperlink w:anchor="_Toc450221747" w:history="1">
         <w:r>
           <w:rPr>
             <w:rStyle w:val="Hyperlink"/>
@@ -5097,7 +5097,7 @@
             <w:noProof/>
             <w:webHidden/>
           </w:rPr>
-          <w:instrText xml:space="preserve"> PAGEREF _Toc449969183 \h </w:instrText>
+          <w:instrText xml:space="preserve"> PAGEREF _Toc450221747 \h </w:instrText>
         </w:r>
         <w:r>
           <w:rPr>
@@ -5143,7 +5143,7 @@
           <w:szCs w:val="22"/>
         </w:rPr>
       </w:pPr>
-      <w:hyperlink w:anchor="_Toc449969184" w:history="1">
+      <w:hyperlink w:anchor="_Toc450221748" w:history="1">
         <w:r>
           <w:rPr>
             <w:rStyle w:val="Hyperlink"/>
@@ -5187,7 +5187,7 @@
             <w:noProof/>
             <w:webHidden/>
           </w:rPr>
-          <w:instrText xml:space="preserve"> PAGEREF _Toc449969184 \h </w:instrText>
+          <w:instrText xml:space="preserve"> PAGEREF _Toc450221748 \h </w:instrText>
         </w:r>
         <w:r>
           <w:rPr>
@@ -5229,7 +5229,7 @@
           <w:szCs w:val="22"/>
         </w:rPr>
       </w:pPr>
-      <w:hyperlink w:anchor="_Toc449969185" w:history="1">
+      <w:hyperlink w:anchor="_Toc450221749" w:history="1">
         <w:r>
           <w:rPr>
             <w:rStyle w:val="Hyperlink"/>
@@ -5273,7 +5273,7 @@
             <w:noProof/>
             <w:webHidden/>
           </w:rPr>
-          <w:instrText xml:space="preserve"> PAGEREF _Toc449969185 \h </w:instrText>
+          <w:instrText xml:space="preserve"> PAGEREF _Toc450221749 \h </w:instrText>
         </w:r>
         <w:r>
           <w:rPr>
@@ -5319,7 +5319,7 @@
           <w:szCs w:val="22"/>
         </w:rPr>
       </w:pPr>
-      <w:hyperlink w:anchor="_Toc449969186" w:history="1">
+      <w:hyperlink w:anchor="_Toc450221750" w:history="1">
         <w:r>
           <w:rPr>
             <w:rStyle w:val="Hyperlink"/>
@@ -5363,7 +5363,7 @@
             <w:noProof/>
             <w:webHidden/>
           </w:rPr>
-          <w:instrText xml:space="preserve"> PAGEREF _Toc449969186 \h </w:instrText>
+          <w:instrText xml:space="preserve"> PAGEREF _Toc450221750 \h </w:instrText>
         </w:r>
         <w:r>
           <w:rPr>
@@ -5405,7 +5405,7 @@
           <w:szCs w:val="22"/>
         </w:rPr>
       </w:pPr>
-      <w:hyperlink w:anchor="_Toc449969187" w:history="1">
+      <w:hyperlink w:anchor="_Toc450221751" w:history="1">
         <w:r>
           <w:rPr>
             <w:rStyle w:val="Hyperlink"/>
@@ -5449,7 +5449,7 @@
             <w:noProof/>
             <w:webHidden/>
           </w:rPr>
-          <w:instrText xml:space="preserve"> PAGEREF _Toc449969187 \h </w:instrText>
+          <w:instrText xml:space="preserve"> PAGEREF _Toc450221751 \h </w:instrText>
         </w:r>
         <w:r>
           <w:rPr>
@@ -5491,7 +5491,7 @@
           <w:szCs w:val="22"/>
         </w:rPr>
       </w:pPr>
-      <w:hyperlink w:anchor="_Toc449969188" w:history="1">
+      <w:hyperlink w:anchor="_Toc450221752" w:history="1">
         <w:r>
           <w:rPr>
             <w:rStyle w:val="Hyperlink"/>
@@ -5518,7 +5518,7 @@
             <w:noProof/>
             <w:webHidden/>
           </w:rPr>
-          <w:instrText xml:space="preserve"> PAGEREF _Toc449969188 \h </w:instrText>
+          <w:instrText xml:space="preserve"> PAGEREF _Toc450221752 \h </w:instrText>
         </w:r>
         <w:r>
           <w:rPr>
@@ -5560,7 +5560,7 @@
           <w:szCs w:val="22"/>
         </w:rPr>
       </w:pPr>
-      <w:hyperlink w:anchor="_Toc449969189" w:history="1">
+      <w:hyperlink w:anchor="_Toc450221753" w:history="1">
         <w:r>
           <w:rPr>
             <w:rStyle w:val="Hyperlink"/>
@@ -5587,7 +5587,7 @@
             <w:noProof/>
             <w:webHidden/>
           </w:rPr>
-          <w:instrText xml:space="preserve"> PAGEREF _Toc449969189 \h </w:instrText>
+          <w:instrText xml:space="preserve"> PAGEREF _Toc450221753 \h </w:instrText>
         </w:r>
         <w:r>
           <w:rPr>
@@ -5607,7 +5607,7 @@
             <w:noProof/>
             <w:webHidden/>
           </w:rPr>
-          <w:t>15</w:t>
+          <w:t>18</w:t>
         </w:r>
         <w:r>
           <w:rPr>
@@ -5645,7 +5645,8 @@
         <w:pStyle w:val="Heading1"/>
       </w:pPr>
       <w:bookmarkStart w:id="4" w:name="_Toc424631595"/>
-      <w:bookmarkStart w:id="5" w:name="_Toc449969170"/>
+      <w:bookmarkStart w:id="5" w:name="_Toc450221734"/>
+      <w:bookmarkStart w:id="6" w:name="_Ref450222350"/>
       <w:bookmarkEnd w:id="0"/>
       <w:r>
         <w:lastRenderedPageBreak/>
@@ -5653,6 +5654,7 @@
       </w:r>
       <w:bookmarkEnd w:id="4"/>
       <w:bookmarkEnd w:id="5"/>
+      <w:bookmarkEnd w:id="6"/>
     </w:p>
     <w:p>
       <w:pPr>
@@ -5716,7 +5718,7 @@
         <w:spacing w:after="240"/>
         <w:ind w:right="-270"/>
       </w:pPr>
-      <w:bookmarkStart w:id="6" w:name="_Toc401131317"/>
+      <w:bookmarkStart w:id="7" w:name="_Toc401131317"/>
       <w:r>
         <w:t xml:space="preserve">In Section </w:t>
       </w:r>
@@ -5906,7 +5908,7 @@
       <w:r>
         <w:t xml:space="preserve">. </w:t>
       </w:r>
-      <w:bookmarkEnd w:id="6"/>
+      <w:bookmarkEnd w:id="7"/>
       <w:r>
         <w:t xml:space="preserve">In Section </w:t>
       </w:r>
@@ -6068,11 +6070,11 @@
       <w:pPr>
         <w:pStyle w:val="Heading2"/>
       </w:pPr>
-      <w:bookmarkStart w:id="7" w:name="_Toc412205405"/>
-      <w:bookmarkStart w:id="8" w:name="_Ref412300941"/>
-      <w:bookmarkStart w:id="9" w:name="_Ref412622367"/>
-      <w:bookmarkStart w:id="10" w:name="_Toc424631596"/>
-      <w:bookmarkStart w:id="11" w:name="_Toc449969171"/>
+      <w:bookmarkStart w:id="8" w:name="_Toc412205405"/>
+      <w:bookmarkStart w:id="9" w:name="_Ref412300941"/>
+      <w:bookmarkStart w:id="10" w:name="_Ref412622367"/>
+      <w:bookmarkStart w:id="11" w:name="_Toc424631596"/>
+      <w:bookmarkStart w:id="12" w:name="_Toc450221735"/>
       <w:r>
         <w:t>CybOX</w:t>
       </w:r>
@@ -6085,11 +6087,11 @@
       <w:r>
         <w:t xml:space="preserve"> Specification Documents</w:t>
       </w:r>
-      <w:bookmarkEnd w:id="7"/>
       <w:bookmarkEnd w:id="8"/>
       <w:bookmarkEnd w:id="9"/>
       <w:bookmarkEnd w:id="10"/>
       <w:bookmarkEnd w:id="11"/>
+      <w:bookmarkEnd w:id="12"/>
     </w:p>
     <w:p>
       <w:pPr>
@@ -6203,15 +6205,15 @@
         <w:spacing w:before="360" w:after="60"/>
         <w:ind w:left="540" w:hanging="540"/>
       </w:pPr>
-      <w:bookmarkStart w:id="12" w:name="_Ref394437867"/>
-      <w:bookmarkStart w:id="13" w:name="_Toc426119868"/>
-      <w:bookmarkStart w:id="14" w:name="_Toc449969172"/>
+      <w:bookmarkStart w:id="13" w:name="_Ref394437867"/>
+      <w:bookmarkStart w:id="14" w:name="_Toc426119868"/>
+      <w:bookmarkStart w:id="15" w:name="_Toc450221736"/>
       <w:r>
         <w:t>Document Conventions</w:t>
       </w:r>
-      <w:bookmarkEnd w:id="12"/>
       <w:bookmarkEnd w:id="13"/>
       <w:bookmarkEnd w:id="14"/>
+      <w:bookmarkEnd w:id="15"/>
     </w:p>
     <w:p>
       <w:r>
@@ -6226,17 +6228,17 @@
         </w:tabs>
         <w:spacing w:before="360" w:after="60"/>
       </w:pPr>
-      <w:bookmarkStart w:id="15" w:name="_Toc389570603"/>
-      <w:bookmarkStart w:id="16" w:name="_Toc389581073"/>
-      <w:bookmarkStart w:id="17" w:name="_Toc426119870"/>
-      <w:bookmarkStart w:id="18" w:name="_Toc449969173"/>
+      <w:bookmarkStart w:id="16" w:name="_Toc389570603"/>
+      <w:bookmarkStart w:id="17" w:name="_Toc389581073"/>
+      <w:bookmarkStart w:id="18" w:name="_Toc426119870"/>
+      <w:bookmarkStart w:id="19" w:name="_Toc450221737"/>
       <w:r>
         <w:t>Fonts</w:t>
       </w:r>
-      <w:bookmarkEnd w:id="15"/>
       <w:bookmarkEnd w:id="16"/>
       <w:bookmarkEnd w:id="17"/>
       <w:bookmarkEnd w:id="18"/>
+      <w:bookmarkEnd w:id="19"/>
     </w:p>
     <w:p>
       <w:pPr>
@@ -6620,22 +6622,22 @@
       <w:pPr>
         <w:pStyle w:val="Heading3"/>
       </w:pPr>
-      <w:bookmarkStart w:id="19" w:name="_Ref394486021"/>
-      <w:bookmarkStart w:id="20" w:name="_Toc426119871"/>
-      <w:bookmarkStart w:id="21" w:name="_Toc449969174"/>
+      <w:bookmarkStart w:id="20" w:name="_Ref394486021"/>
+      <w:bookmarkStart w:id="21" w:name="_Toc426119871"/>
+      <w:bookmarkStart w:id="22" w:name="_Toc450221738"/>
       <w:r>
         <w:t>UML Package References</w:t>
       </w:r>
-      <w:bookmarkEnd w:id="19"/>
       <w:bookmarkEnd w:id="20"/>
       <w:bookmarkEnd w:id="21"/>
+      <w:bookmarkEnd w:id="22"/>
     </w:p>
     <w:p>
       <w:pPr>
         <w:spacing w:before="80" w:after="240"/>
       </w:pPr>
-      <w:bookmarkStart w:id="22" w:name="_Toc389570605"/>
-      <w:bookmarkStart w:id="23" w:name="_Toc389581075"/>
+      <w:bookmarkStart w:id="23" w:name="_Toc389570605"/>
+      <w:bookmarkStart w:id="24" w:name="_Toc389581075"/>
       <w:r>
         <w:t xml:space="preserve">Each CybOX data model is captured in a different UML package (e.g., Core package) where the packages together compose the full CybOX UML model.  To refer to a particular class of a specific package, we use the format </w:t>
       </w:r>
@@ -6717,24 +6719,26 @@
       <w:pPr>
         <w:pStyle w:val="Heading3"/>
       </w:pPr>
-      <w:bookmarkStart w:id="24" w:name="_Toc426119872"/>
-      <w:bookmarkStart w:id="25" w:name="_Toc449969175"/>
+      <w:bookmarkStart w:id="25" w:name="_Toc426119872"/>
+      <w:bookmarkStart w:id="26" w:name="_Toc450221739"/>
+      <w:bookmarkStart w:id="27" w:name="_Ref450222364"/>
       <w:r>
         <w:t>UML Diagrams</w:t>
       </w:r>
-      <w:bookmarkEnd w:id="22"/>
       <w:bookmarkEnd w:id="23"/>
       <w:bookmarkEnd w:id="24"/>
       <w:bookmarkEnd w:id="25"/>
+      <w:bookmarkEnd w:id="26"/>
+      <w:bookmarkEnd w:id="27"/>
     </w:p>
     <w:p>
       <w:pPr>
         <w:spacing w:before="80" w:after="240"/>
       </w:pPr>
-      <w:bookmarkStart w:id="26" w:name="_Toc398719452"/>
-      <w:bookmarkStart w:id="27" w:name="_Toc389570606"/>
-      <w:bookmarkStart w:id="28" w:name="_Toc389581076"/>
-      <w:bookmarkStart w:id="29" w:name="_Ref394436861"/>
+      <w:bookmarkStart w:id="28" w:name="_Toc398719452"/>
+      <w:bookmarkStart w:id="29" w:name="_Toc389570606"/>
+      <w:bookmarkStart w:id="30" w:name="_Toc389581076"/>
+      <w:bookmarkStart w:id="31" w:name="_Ref394436861"/>
       <w:r>
         <w:t xml:space="preserve">This specification makes use of UML diagrams to visually depict relationships between CybOX Language constructs. Note that the diagrams have been extracted directly from the full UML model for CybOX; they have not been constructed purely for inclusion in the specification documents.  Typically, diagrams are included for the primary class of a data model, and for any other class where the visualization of its relationships between other classes would be useful.  This implies that there will be very few diagrams for classes whose only properties are either a data type or a class from the CybOX Common data model.  </w:t>
       </w:r>
@@ -6755,38 +6759,98 @@
     </w:p>
     <w:p>
       <w:pPr>
+        <w:spacing w:after="240"/>
+      </w:pPr>
+      <w:bookmarkStart w:id="32" w:name="_Toc426119873"/>
+      <w:r>
+        <w:t xml:space="preserve">Certain UML classes are associated with the UML stereotype </w:t>
+      </w:r>
+      <w:r>
+        <w:rPr>
+          <w:rFonts w:ascii="Courier New" w:hAnsi="Courier New" w:cs="Courier New"/>
+        </w:rPr>
+        <w:t>&lt;&lt;choice&gt;&gt;</w:t>
+      </w:r>
+      <w:r>
+        <w:t xml:space="preserve">. The </w:t>
+      </w:r>
+      <w:r>
+        <w:rPr>
+          <w:rFonts w:ascii="Courier New" w:hAnsi="Courier New" w:cs="Courier New"/>
+        </w:rPr>
+        <w:t xml:space="preserve">&lt;&lt;choice&gt;&gt; </w:t>
+      </w:r>
+      <w:r>
+        <w:t xml:space="preserve">stereotype specifies that only one of the available properties of the class can be populated at any time. The CybOX UML models utilize </w:t>
+      </w:r>
+      <w:r>
+        <w:rPr>
+          <w:rFonts w:ascii="Courier New" w:hAnsi="Courier New" w:cs="Courier New"/>
+        </w:rPr>
+        <w:t>Has_Choice</w:t>
+      </w:r>
+      <w:r>
+        <w:rPr>
+          <w:rFonts w:ascii="Courier New" w:hAnsi="Courier New" w:cs="Courier New"/>
+        </w:rPr>
+        <w:t xml:space="preserve"> </w:t>
+      </w:r>
+      <w:r>
+        <w:t xml:space="preserve">as the role/property name for associations to </w:t>
+      </w:r>
+      <w:r>
+        <w:rPr>
+          <w:rFonts w:ascii="Courier New" w:hAnsi="Courier New" w:cs="Courier New"/>
+        </w:rPr>
+        <w:t>&lt;&lt;choice&gt;&gt;</w:t>
+      </w:r>
+      <w:r>
+        <w:t xml:space="preserve"> stereotyped classes. This property is a modeling convention rather than a native element of the underlying data model and acts as a placeholder for one of the available properties of the </w:t>
+      </w:r>
+      <w:r>
+        <w:rPr>
+          <w:rFonts w:ascii="Courier New" w:hAnsi="Courier New" w:cs="Courier New"/>
+        </w:rPr>
+        <w:t>&lt;&lt;choice&gt;&gt;</w:t>
+      </w:r>
+      <w:r>
+        <w:t xml:space="preserve"> stereotyped class.</w:t>
+      </w:r>
+    </w:p>
+    <w:p>
+      <w:pPr>
         <w:pStyle w:val="Heading4"/>
       </w:pPr>
-      <w:bookmarkStart w:id="30" w:name="_Toc426119873"/>
-      <w:bookmarkStart w:id="31" w:name="_Toc449969176"/>
+      <w:bookmarkStart w:id="33" w:name="_Toc450221740"/>
       <w:r>
         <w:t>Class Properties</w:t>
       </w:r>
-      <w:bookmarkEnd w:id="26"/>
-      <w:bookmarkEnd w:id="30"/>
-      <w:bookmarkEnd w:id="31"/>
-    </w:p>
-    <w:p>
-      <w:pPr>
-        <w:spacing w:before="80" w:after="240"/>
-      </w:pPr>
-      <w:r>
-        <w:t xml:space="preserve">Generally, a class property can be shown in a UML diagram as either an attribute or an association (i.e., the distinction between attributes and associations is somewhat subjective).  In order to make the size of UML diagrams in the specifications manageable, we have chosen to capture most properties as attributes and to capture only higher level properties as associations, especially in the main top-level component diagrams.  In particular, we will always capture properties of UML data types as attributes.    </w:t>
-      </w:r>
-    </w:p>
-    <w:p>
-      <w:pPr>
-        <w:pStyle w:val="Heading4"/>
-      </w:pPr>
-      <w:bookmarkStart w:id="32" w:name="_Toc398719453"/>
-      <w:bookmarkStart w:id="33" w:name="_Toc426119874"/>
-      <w:bookmarkStart w:id="34" w:name="_Toc449969177"/>
-      <w:r>
-        <w:t>Diagram Icons and Arrow Types</w:t>
-      </w:r>
+      <w:bookmarkEnd w:id="28"/>
       <w:bookmarkEnd w:id="32"/>
       <w:bookmarkEnd w:id="33"/>
+    </w:p>
+    <w:p>
+      <w:pPr>
+        <w:spacing w:before="80" w:after="240"/>
+      </w:pPr>
+      <w:r>
+        <w:t xml:space="preserve">Generally, a class property can be shown in a UML diagram as either an attribute or an association (i.e., the distinction between attributes and associations is somewhat subjective).  In order to make the size of UML diagrams in the specifications manageable, we have chosen to capture most properties as attributes and to capture only higher level properties as associations, especially in the main top-level component diagrams.  In particular, we will always capture properties of UML data types as attributes.    </w:t>
+      </w:r>
+    </w:p>
+    <w:p>
+      <w:pPr>
+        <w:pStyle w:val="Heading4"/>
+      </w:pPr>
+      <w:bookmarkStart w:id="34" w:name="_Toc398719453"/>
+      <w:bookmarkStart w:id="35" w:name="_Toc426119874"/>
+      <w:bookmarkStart w:id="36" w:name="_Toc450221741"/>
+      <w:r>
+        <w:lastRenderedPageBreak/>
+        <w:t>Diagram Icons and Arrow Types</w:t>
+      </w:r>
       <w:bookmarkEnd w:id="34"/>
+      <w:bookmarkEnd w:id="35"/>
+      <w:bookmarkEnd w:id="36"/>
     </w:p>
     <w:p>
       <w:pPr>
@@ -6874,58 +6938,31 @@
         <w:spacing w:after="120"/>
         <w:jc w:val="center"/>
       </w:pPr>
-      <w:bookmarkStart w:id="35" w:name="_Ref397637630"/>
-      <w:bookmarkStart w:id="36" w:name="_Toc426119876"/>
-      <w:r>
-        <w:lastRenderedPageBreak/>
+      <w:bookmarkStart w:id="37" w:name="_Ref397637630"/>
+      <w:bookmarkStart w:id="38" w:name="_Toc426119876"/>
+      <w:r>
         <w:t xml:space="preserve">Table </w:t>
       </w:r>
-      <w:r>
-        <w:fldChar w:fldCharType="begin"/>
-      </w:r>
-      <w:r>
-        <w:instrText xml:space="preserve"> STYLEREF 1 \s </w:instrText>
-      </w:r>
-      <w:r>
-        <w:fldChar w:fldCharType="separate"/>
-      </w:r>
-      <w:r>
-        <w:rPr>
-          <w:noProof/>
-        </w:rPr>
-        <w:t>1</w:t>
-      </w:r>
-      <w:r>
-        <w:rPr>
-          <w:noProof/>
-        </w:rPr>
-        <w:fldChar w:fldCharType="end"/>
-      </w:r>
+      <w:fldSimple w:instr=" STYLEREF 1 \s ">
+        <w:r>
+          <w:rPr>
+            <w:noProof/>
+          </w:rPr>
+          <w:t>1</w:t>
+        </w:r>
+      </w:fldSimple>
       <w:r>
         <w:noBreakHyphen/>
       </w:r>
-      <w:r>
-        <w:fldChar w:fldCharType="begin"/>
-      </w:r>
-      <w:r>
-        <w:instrText xml:space="preserve"> SEQ Table \* ARABIC \s 1 </w:instrText>
-      </w:r>
-      <w:r>
-        <w:fldChar w:fldCharType="separate"/>
-      </w:r>
-      <w:r>
-        <w:rPr>
-          <w:noProof/>
-        </w:rPr>
-        <w:t>1</w:t>
-      </w:r>
-      <w:r>
-        <w:rPr>
-          <w:noProof/>
-        </w:rPr>
-        <w:fldChar w:fldCharType="end"/>
-      </w:r>
-      <w:bookmarkEnd w:id="35"/>
+      <w:fldSimple w:instr=" SEQ Table \* ARABIC \s 1 ">
+        <w:r>
+          <w:rPr>
+            <w:noProof/>
+          </w:rPr>
+          <w:t>1</w:t>
+        </w:r>
+      </w:fldSimple>
+      <w:bookmarkEnd w:id="37"/>
       <w:r>
         <w:t>.  UML diagram icons</w:t>
       </w:r>
@@ -7209,7 +7246,7 @@
                 <v:shape id="_x0000_i1025" type="#_x0000_t75" style="width:24pt;height:21pt" o:ole="">
                   <v:imagedata r:id="rId26" o:title=""/>
                 </v:shape>
-                <o:OLEObject Type="Embed" ProgID="PBrush" ShapeID="_x0000_i1025" DrawAspect="Content" ObjectID="_1523951858" r:id="rId27"/>
+                <o:OLEObject Type="Embed" ProgID="PBrush" ShapeID="_x0000_i1025" DrawAspect="Content" ObjectID="_1524032217" r:id="rId27"/>
               </w:object>
             </w:r>
           </w:p>
@@ -7402,10 +7439,10 @@
             </w:pPr>
             <w:r>
               <w:object w:dxaOrig="285" w:dyaOrig="285" w14:anchorId="41261D7A">
-                <v:shape id="_x0000_i1026" type="#_x0000_t75" style="width:14.5pt;height:14.5pt" o:ole="">
+                <v:shape id="_x0000_i1026" type="#_x0000_t75" style="width:14.25pt;height:14.25pt" o:ole="">
                   <v:imagedata r:id="rId29" o:title=""/>
                 </v:shape>
-                <o:OLEObject Type="Embed" ProgID="PBrush" ShapeID="_x0000_i1026" DrawAspect="Content" ObjectID="_1523951859" r:id="rId30"/>
+                <o:OLEObject Type="Embed" ProgID="PBrush" ShapeID="_x0000_i1026" DrawAspect="Content" ObjectID="_1524032218" r:id="rId30"/>
               </w:object>
             </w:r>
           </w:p>
@@ -7476,10 +7513,10 @@
             </w:pPr>
             <w:r>
               <w:object w:dxaOrig="285" w:dyaOrig="285" w14:anchorId="6E45967A">
-                <v:shape id="_x0000_i1027" type="#_x0000_t75" style="width:14.5pt;height:14.5pt" o:ole="">
+                <v:shape id="_x0000_i1027" type="#_x0000_t75" style="width:14.25pt;height:14.25pt" o:ole="">
                   <v:imagedata r:id="rId31" o:title=""/>
                 </v:shape>
-                <o:OLEObject Type="Embed" ProgID="PBrush" ShapeID="_x0000_i1027" DrawAspect="Content" ObjectID="_1523951860" r:id="rId32"/>
+                <o:OLEObject Type="Embed" ProgID="PBrush" ShapeID="_x0000_i1027" DrawAspect="Content" ObjectID="_1524032219" r:id="rId32"/>
               </w:object>
             </w:r>
           </w:p>
@@ -7551,7 +7588,7 @@
               <mc:AlternateContent>
                 <mc:Choice Requires="wps">
                   <w:drawing>
-                    <wp:anchor distT="0" distB="0" distL="114300" distR="114300" simplePos="0" relativeHeight="251657216" behindDoc="0" locked="0" layoutInCell="1" allowOverlap="1" wp14:anchorId="7EAAB942" wp14:editId="76920B64">
+                    <wp:anchor distT="0" distB="0" distL="114300" distR="114300" simplePos="0" relativeHeight="251658240" behindDoc="0" locked="0" layoutInCell="1" allowOverlap="1" wp14:anchorId="7EAAB942" wp14:editId="76920B64">
                       <wp:simplePos x="0" y="0"/>
                       <wp:positionH relativeFrom="column">
                         <wp:posOffset>281940</wp:posOffset>
@@ -7612,11 +7649,11 @@
                 </mc:Choice>
                 <mc:Fallback>
                   <w:pict>
-                    <v:shapetype w14:anchorId="61AA04A4" id="_x0000_t32" coordsize="21600,21600" o:spt="32" o:oned="t" path="m,l21600,21600e" filled="f">
+                    <v:shapetype w14:anchorId="069C47B4" id="_x0000_t32" coordsize="21600,21600" o:spt="32" o:oned="t" path="m,l21600,21600e" filled="f">
                       <v:path arrowok="t" fillok="f" o:connecttype="none"/>
                       <o:lock v:ext="edit" shapetype="t"/>
                     </v:shapetype>
-                    <v:shape id="Straight Arrow Connector 17" o:spid="_x0000_s1026" type="#_x0000_t32" style="position:absolute;margin-left:22.2pt;margin-top:14.05pt;width:45pt;height:.75pt;flip:y;z-index:251657216;visibility:visible;mso-wrap-style:square;mso-width-percent:0;mso-height-percent:0;mso-wrap-distance-left:9pt;mso-wrap-distance-top:0;mso-wrap-distance-right:9pt;mso-wrap-distance-bottom:0;mso-position-horizontal:absolute;mso-position-horizontal-relative:text;mso-position-vertical:absolute;mso-position-vertical-relative:text;mso-width-percent:0;mso-height-percent:0;mso-width-relative:margin;mso-height-relative:margin" o:gfxdata="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" strokecolor="black [3213]" strokeweight=".5pt">
+                    <v:shape id="Straight Arrow Connector 17" o:spid="_x0000_s1026" type="#_x0000_t32" style="position:absolute;margin-left:22.2pt;margin-top:14.05pt;width:45pt;height:.75pt;flip:y;z-index:251658240;visibility:visible;mso-wrap-style:square;mso-width-percent:0;mso-height-percent:0;mso-wrap-distance-left:9pt;mso-wrap-distance-top:0;mso-wrap-distance-right:9pt;mso-wrap-distance-bottom:0;mso-position-horizontal:absolute;mso-position-horizontal-relative:text;mso-position-vertical:absolute;mso-position-vertical-relative:text;mso-width-percent:0;mso-height-percent:0;mso-width-relative:margin;mso-height-relative:margin" o:gfxdata="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" strokecolor="black [3213]" strokeweight=".5pt">
                       <v:stroke endarrow="open" joinstyle="miter"/>
                     </v:shape>
                   </w:pict>
@@ -7690,10 +7727,10 @@
                 <w:color w:val="000000" w:themeColor="text1"/>
               </w:rPr>
               <w:object w:dxaOrig="1155" w:dyaOrig="705" w14:anchorId="5BCBE341">
-                <v:shape id="_x0000_i1028" type="#_x0000_t75" style="width:58pt;height:35.5pt" o:ole="">
+                <v:shape id="_x0000_i1028" type="#_x0000_t75" style="width:57.75pt;height:35.25pt" o:ole="">
                   <v:imagedata r:id="rId33" o:title=""/>
                 </v:shape>
-                <o:OLEObject Type="Embed" ProgID="PBrush" ShapeID="_x0000_i1028" DrawAspect="Content" ObjectID="_1523951861" r:id="rId34"/>
+                <o:OLEObject Type="Embed" ProgID="PBrush" ShapeID="_x0000_i1028" DrawAspect="Content" ObjectID="_1524032220" r:id="rId34"/>
               </w:object>
             </w:r>
           </w:p>
@@ -7736,15 +7773,15 @@
       <w:pPr>
         <w:pStyle w:val="Heading3"/>
       </w:pPr>
-      <w:bookmarkStart w:id="37" w:name="_Toc449969178"/>
+      <w:bookmarkStart w:id="39" w:name="_Toc450221742"/>
       <w:r>
         <w:t>Property Table Notation</w:t>
       </w:r>
-      <w:bookmarkEnd w:id="27"/>
-      <w:bookmarkEnd w:id="28"/>
       <w:bookmarkEnd w:id="29"/>
-      <w:bookmarkEnd w:id="36"/>
-      <w:bookmarkEnd w:id="37"/>
+      <w:bookmarkEnd w:id="30"/>
+      <w:bookmarkEnd w:id="31"/>
+      <w:bookmarkEnd w:id="38"/>
+      <w:bookmarkEnd w:id="39"/>
     </w:p>
     <w:p>
       <w:pPr>
@@ -7900,15 +7937,15 @@
       <w:pPr>
         <w:pStyle w:val="Heading3"/>
       </w:pPr>
-      <w:bookmarkStart w:id="38" w:name="_Toc412205415"/>
-      <w:bookmarkStart w:id="39" w:name="_Toc426119877"/>
-      <w:bookmarkStart w:id="40" w:name="_Toc449969179"/>
+      <w:bookmarkStart w:id="40" w:name="_Toc412205415"/>
+      <w:bookmarkStart w:id="41" w:name="_Toc426119877"/>
+      <w:bookmarkStart w:id="42" w:name="_Toc450221743"/>
       <w:r>
         <w:t>Property and Class Descriptions</w:t>
       </w:r>
-      <w:bookmarkEnd w:id="38"/>
-      <w:bookmarkEnd w:id="39"/>
       <w:bookmarkEnd w:id="40"/>
+      <w:bookmarkEnd w:id="41"/>
+      <w:bookmarkEnd w:id="42"/>
     </w:p>
     <w:p>
       <w:pPr>
@@ -7956,7 +7993,11 @@
         <w:spacing w:before="80" w:after="240"/>
       </w:pPr>
       <w:r>
-        <w:t xml:space="preserve">However, we thought that using a wide variety of verb phrases might confuse a reader of a specification document because the meaning of each verb could be interpreted slightly differently.  On the other hand, we didn’t want to use a single, generic verb, such as “describes,” because although the different verb choices may or may not be meaningful from an implementation standpoint, a distinction could be useful to those interested in the modeling aspect of CybOX.  </w:t>
+        <w:t xml:space="preserve">However, we thought that using a wide variety of verb phrases might confuse a reader of a specification document because the meaning of each verb could be interpreted slightly differently.  On the other hand, we didn’t want to use a single, generic verb, such as “describes,” because although the different verb </w:t>
+      </w:r>
+      <w:r>
+        <w:lastRenderedPageBreak/>
+        <w:t xml:space="preserve">choices may or may not be meaningful from an implementation standpoint, a distinction could be useful to those interested in the modeling aspect of CybOX.  </w:t>
       </w:r>
     </w:p>
     <w:p>
@@ -8064,11 +8105,7 @@
           </w:tcPr>
           <w:p>
             <w:r>
-              <w:t xml:space="preserve">Used to record and preserve information without implying anything about the </w:t>
-            </w:r>
-            <w:r>
-              <w:lastRenderedPageBreak/>
-              <w:t xml:space="preserve">structure of a class or property.  Often used for properties that encompass general content.  This is the least precise of the three verbs.  </w:t>
+              <w:t xml:space="preserve">Used to record and preserve information without implying anything about the structure of a class or property.  Often used for properties that encompass general content.  This is the least precise of the three verbs.  </w:t>
             </w:r>
           </w:p>
         </w:tc>
@@ -8396,15 +8433,15 @@
       <w:pPr>
         <w:pStyle w:val="Heading2"/>
       </w:pPr>
-      <w:bookmarkStart w:id="41" w:name="_Ref428537349"/>
-      <w:bookmarkStart w:id="42" w:name="_Toc427275785"/>
-      <w:bookmarkStart w:id="43" w:name="_Toc449969180"/>
+      <w:bookmarkStart w:id="43" w:name="_Ref428537349"/>
+      <w:bookmarkStart w:id="44" w:name="_Toc427275785"/>
+      <w:bookmarkStart w:id="45" w:name="_Toc450221744"/>
       <w:r>
         <w:t>Terminology</w:t>
       </w:r>
-      <w:bookmarkEnd w:id="41"/>
-      <w:bookmarkEnd w:id="42"/>
       <w:bookmarkEnd w:id="43"/>
+      <w:bookmarkEnd w:id="44"/>
+      <w:bookmarkEnd w:id="45"/>
     </w:p>
     <w:p>
       <w:r>
@@ -8582,24 +8619,24 @@
       <w:pPr>
         <w:pStyle w:val="Heading2"/>
       </w:pPr>
-      <w:bookmarkStart w:id="44" w:name="_Ref7502892"/>
-      <w:bookmarkStart w:id="45" w:name="_Toc12011611"/>
-      <w:bookmarkStart w:id="46" w:name="_Toc85472894"/>
-      <w:bookmarkStart w:id="47" w:name="_Toc287332008"/>
-      <w:bookmarkStart w:id="48" w:name="_Toc427275786"/>
-      <w:bookmarkStart w:id="49" w:name="_Toc449969181"/>
+      <w:bookmarkStart w:id="46" w:name="_Ref7502892"/>
+      <w:bookmarkStart w:id="47" w:name="_Toc12011611"/>
+      <w:bookmarkStart w:id="48" w:name="_Toc85472894"/>
+      <w:bookmarkStart w:id="49" w:name="_Toc287332008"/>
+      <w:bookmarkStart w:id="50" w:name="_Toc427275786"/>
+      <w:bookmarkStart w:id="51" w:name="_Toc450221745"/>
       <w:r>
         <w:t>Normative</w:t>
-      </w:r>
-      <w:bookmarkEnd w:id="44"/>
-      <w:bookmarkEnd w:id="45"/>
-      <w:r>
-        <w:t xml:space="preserve"> References</w:t>
       </w:r>
       <w:bookmarkEnd w:id="46"/>
       <w:bookmarkEnd w:id="47"/>
+      <w:r>
+        <w:t xml:space="preserve"> References</w:t>
+      </w:r>
       <w:bookmarkEnd w:id="48"/>
       <w:bookmarkEnd w:id="49"/>
+      <w:bookmarkEnd w:id="50"/>
+      <w:bookmarkEnd w:id="51"/>
     </w:p>
     <w:p>
       <w:pPr>
@@ -8611,14 +8648,14 @@
         </w:rPr>
         <w:t>[</w:t>
       </w:r>
-      <w:bookmarkStart w:id="50" w:name="rfc2119"/>
+      <w:bookmarkStart w:id="52" w:name="rfc2119"/>
       <w:r>
         <w:rPr>
           <w:rStyle w:val="Refterm"/>
         </w:rPr>
         <w:t>RFC2119</w:t>
       </w:r>
-      <w:bookmarkEnd w:id="50"/>
+      <w:bookmarkEnd w:id="52"/>
       <w:r>
         <w:rPr>
           <w:rStyle w:val="Refterm"/>
@@ -8651,14 +8688,14 @@
       <w:pPr>
         <w:pStyle w:val="Heading1"/>
       </w:pPr>
-      <w:bookmarkStart w:id="51" w:name="_Ref428537380"/>
-      <w:bookmarkStart w:id="52" w:name="_Toc449969182"/>
+      <w:bookmarkStart w:id="53" w:name="_Ref428537380"/>
+      <w:bookmarkStart w:id="54" w:name="_Toc450221746"/>
       <w:r>
         <w:lastRenderedPageBreak/>
         <w:t>Background Information</w:t>
       </w:r>
-      <w:bookmarkEnd w:id="51"/>
-      <w:bookmarkEnd w:id="52"/>
+      <w:bookmarkEnd w:id="53"/>
+      <w:bookmarkEnd w:id="54"/>
     </w:p>
     <w:p>
       <w:r>
@@ -8718,13 +8755,13 @@
         <w:spacing w:before="360" w:after="60"/>
         <w:ind w:left="540" w:hanging="540"/>
       </w:pPr>
-      <w:bookmarkStart w:id="53" w:name="_Toc426119879"/>
-      <w:bookmarkStart w:id="54" w:name="_Toc449969183"/>
+      <w:bookmarkStart w:id="55" w:name="_Toc426119879"/>
+      <w:bookmarkStart w:id="56" w:name="_Toc450221747"/>
       <w:r>
         <w:t>Cyber Observables</w:t>
       </w:r>
-      <w:bookmarkEnd w:id="53"/>
-      <w:bookmarkEnd w:id="54"/>
+      <w:bookmarkEnd w:id="55"/>
+      <w:bookmarkEnd w:id="56"/>
     </w:p>
     <w:p>
       <w:pPr>
@@ -8748,13 +8785,13 @@
         <w:spacing w:before="360" w:after="60"/>
         <w:ind w:left="540"/>
       </w:pPr>
-      <w:bookmarkStart w:id="55" w:name="_Toc449969184"/>
-      <w:bookmarkStart w:id="56" w:name="_Toc287332011"/>
-      <w:bookmarkStart w:id="57" w:name="_Toc409437263"/>
+      <w:bookmarkStart w:id="57" w:name="_Toc450221748"/>
+      <w:bookmarkStart w:id="58" w:name="_Toc287332011"/>
+      <w:bookmarkStart w:id="59" w:name="_Toc409437263"/>
       <w:r>
         <w:t>Objects</w:t>
       </w:r>
-      <w:bookmarkEnd w:id="55"/>
+      <w:bookmarkEnd w:id="57"/>
     </w:p>
     <w:p>
       <w:pPr>
@@ -8805,24 +8842,24 @@
       <w:pPr>
         <w:pStyle w:val="Heading1"/>
       </w:pPr>
-      <w:bookmarkStart w:id="58" w:name="_Ref435676926"/>
-      <w:bookmarkStart w:id="59" w:name="_Toc449969185"/>
+      <w:bookmarkStart w:id="60" w:name="_Ref435676926"/>
+      <w:bookmarkStart w:id="61" w:name="_Toc450221749"/>
       <w:r>
         <w:lastRenderedPageBreak/>
         <w:t>Data Model</w:t>
       </w:r>
-      <w:bookmarkEnd w:id="58"/>
-      <w:bookmarkEnd w:id="59"/>
+      <w:bookmarkEnd w:id="60"/>
+      <w:bookmarkEnd w:id="61"/>
     </w:p>
     <w:p>
       <w:pPr>
         <w:pStyle w:val="Heading2"/>
       </w:pPr>
-      <w:bookmarkStart w:id="60" w:name="_Toc449969186"/>
+      <w:bookmarkStart w:id="62" w:name="_Toc450221750"/>
       <w:r>
         <w:t>SocketAddressObjectType Class</w:t>
       </w:r>
-      <w:bookmarkEnd w:id="60"/>
+      <w:bookmarkEnd w:id="62"/>
     </w:p>
     <w:p>
       <w:pPr>
@@ -8958,10 +8995,10 @@
           <w:noProof/>
         </w:rPr>
         <w:drawing>
-          <wp:inline distT="0" distB="0" distL="0" distR="0" wp14:anchorId="7785712C" wp14:editId="5AE41B5B">
-            <wp:extent cx="8975912" cy="2543175"/>
+          <wp:inline distT="0" distB="0" distL="0" distR="0" wp14:anchorId="763C46E0" wp14:editId="36E625F1">
+            <wp:extent cx="8828757" cy="1590675"/>
             <wp:effectExtent l="0" t="0" r="0" b="0"/>
-            <wp:docPr id="4" name="Picture 4"/>
+            <wp:docPr id="5" name="Picture 5"/>
             <wp:cNvGraphicFramePr>
               <a:graphicFrameLocks xmlns:a="http://schemas.openxmlformats.org/drawingml/2006/main" noChangeAspect="1"/>
             </wp:cNvGraphicFramePr>
@@ -8981,7 +9018,7 @@
                   <pic:spPr>
                     <a:xfrm>
                       <a:off x="0" y="0"/>
-                      <a:ext cx="8976362" cy="2543303"/>
+                      <a:ext cx="8833713" cy="1591568"/>
                     </a:xfrm>
                     <a:prstGeom prst="rect">
                       <a:avLst/>
@@ -8999,7 +9036,7 @@
         <w:spacing w:after="240"/>
         <w:jc w:val="center"/>
       </w:pPr>
-      <w:bookmarkStart w:id="61" w:name="_Ref395023936"/>
+      <w:bookmarkStart w:id="63" w:name="_Ref395023936"/>
       <w:r>
         <w:t xml:space="preserve">Figure </w:t>
       </w:r>
@@ -9022,7 +9059,7 @@
           <w:t>1</w:t>
         </w:r>
       </w:fldSimple>
-      <w:bookmarkEnd w:id="61"/>
+      <w:bookmarkEnd w:id="63"/>
       <w:r>
         <w:t xml:space="preserve">. UML diagram of the </w:t>
       </w:r>
@@ -9142,67 +9179,704 @@
         <w:pStyle w:val="tablecaption"/>
         <w:jc w:val="center"/>
       </w:pPr>
-      <w:bookmarkStart w:id="62" w:name="_Ref435677454"/>
+      <w:bookmarkStart w:id="64" w:name="_Ref435677454"/>
       <w:r>
         <w:t xml:space="preserve">Table </w:t>
       </w:r>
-      <w:r>
+      <w:fldSimple w:instr=" STYLEREF 1 \s ">
+        <w:r>
+          <w:rPr>
+            <w:noProof/>
+          </w:rPr>
+          <w:t>3</w:t>
+        </w:r>
+      </w:fldSimple>
+      <w:r>
+        <w:noBreakHyphen/>
+      </w:r>
+      <w:fldSimple w:instr=" SEQ Table \* ARABIC \s 1 ">
+        <w:r>
+          <w:rPr>
+            <w:noProof/>
+          </w:rPr>
+          <w:t>1</w:t>
+        </w:r>
+      </w:fldSimple>
+      <w:bookmarkEnd w:id="64"/>
+      <w:r>
+        <w:t xml:space="preserve">. </w:t>
+      </w:r>
+      <w:r>
+        <w:t xml:space="preserve">Properties of the </w:t>
+      </w:r>
+      <w:r>
+        <w:rPr>
+          <w:rFonts w:ascii="Courier New" w:eastAsia="Courier New" w:hAnsi="Courier New" w:cs="Courier New"/>
+        </w:rPr>
+        <w:t>SocketAddressObjectType</w:t>
+      </w:r>
+      <w:r>
+        <w:t xml:space="preserve"> class</w:t>
+      </w:r>
+    </w:p>
+    <w:tbl>
+      <w:tblPr>
+        <w:tblStyle w:val="a"/>
+        <w:tblW w:w="12960" w:type="dxa"/>
+        <w:jc w:val="center"/>
+        <w:tblBorders>
+          <w:top w:val="single" w:sz="4" w:space="0" w:color="auto"/>
+          <w:left w:val="single" w:sz="4" w:space="0" w:color="auto"/>
+          <w:bottom w:val="single" w:sz="4" w:space="0" w:color="auto"/>
+          <w:right w:val="single" w:sz="4" w:space="0" w:color="auto"/>
+          <w:insideH w:val="single" w:sz="4" w:space="0" w:color="auto"/>
+          <w:insideV w:val="single" w:sz="4" w:space="0" w:color="auto"/>
+        </w:tblBorders>
+        <w:tblLayout w:type="fixed"/>
+        <w:tblLook w:val="0600" w:firstRow="0" w:lastRow="0" w:firstColumn="0" w:lastColumn="0" w:noHBand="1" w:noVBand="1"/>
+      </w:tblPr>
+      <w:tblGrid>
+        <w:gridCol w:w="1530"/>
+        <w:gridCol w:w="3690"/>
+        <w:gridCol w:w="1260"/>
+        <w:gridCol w:w="6480"/>
+      </w:tblGrid>
+      <w:tr>
+        <w:trPr>
+          <w:jc w:val="center"/>
+        </w:trPr>
+        <w:tc>
+          <w:tcPr>
+            <w:tcW w:w="1530" w:type="dxa"/>
+            <w:shd w:val="clear" w:color="auto" w:fill="BFBFBF"/>
+            <w:tcMar>
+              <w:top w:w="100" w:type="dxa"/>
+              <w:left w:w="100" w:type="dxa"/>
+              <w:bottom w:w="100" w:type="dxa"/>
+              <w:right w:w="100" w:type="dxa"/>
+            </w:tcMar>
+          </w:tcPr>
+          <w:p>
+            <w:pPr>
+              <w:rPr>
+                <w:b/>
+                <w:color w:val="000000"/>
+              </w:rPr>
+            </w:pPr>
+            <w:r>
+              <w:rPr>
+                <w:b/>
+                <w:color w:val="000000"/>
+              </w:rPr>
+              <w:t>Name</w:t>
+            </w:r>
+          </w:p>
+        </w:tc>
+        <w:tc>
+          <w:tcPr>
+            <w:tcW w:w="3690" w:type="dxa"/>
+            <w:shd w:val="clear" w:color="auto" w:fill="BFBFBF"/>
+            <w:tcMar>
+              <w:top w:w="100" w:type="dxa"/>
+              <w:left w:w="100" w:type="dxa"/>
+              <w:bottom w:w="100" w:type="dxa"/>
+              <w:right w:w="100" w:type="dxa"/>
+            </w:tcMar>
+          </w:tcPr>
+          <w:p>
+            <w:pPr>
+              <w:rPr>
+                <w:b/>
+                <w:color w:val="000000"/>
+              </w:rPr>
+            </w:pPr>
+            <w:r>
+              <w:rPr>
+                <w:b/>
+                <w:color w:val="000000"/>
+              </w:rPr>
+              <w:t>Type</w:t>
+            </w:r>
+          </w:p>
+        </w:tc>
+        <w:tc>
+          <w:tcPr>
+            <w:tcW w:w="1260" w:type="dxa"/>
+            <w:shd w:val="clear" w:color="auto" w:fill="BFBFBF"/>
+            <w:tcMar>
+              <w:top w:w="100" w:type="dxa"/>
+              <w:left w:w="100" w:type="dxa"/>
+              <w:bottom w:w="100" w:type="dxa"/>
+              <w:right w:w="100" w:type="dxa"/>
+            </w:tcMar>
+          </w:tcPr>
+          <w:p>
+            <w:pPr>
+              <w:jc w:val="center"/>
+              <w:rPr>
+                <w:b/>
+                <w:color w:val="000000"/>
+              </w:rPr>
+            </w:pPr>
+            <w:r>
+              <w:rPr>
+                <w:b/>
+                <w:color w:val="000000"/>
+              </w:rPr>
+              <w:t>Multiplicity</w:t>
+            </w:r>
+          </w:p>
+        </w:tc>
+        <w:tc>
+          <w:tcPr>
+            <w:tcW w:w="6480" w:type="dxa"/>
+            <w:shd w:val="clear" w:color="auto" w:fill="BFBFBF"/>
+            <w:tcMar>
+              <w:top w:w="100" w:type="dxa"/>
+              <w:left w:w="100" w:type="dxa"/>
+              <w:bottom w:w="100" w:type="dxa"/>
+              <w:right w:w="100" w:type="dxa"/>
+            </w:tcMar>
+          </w:tcPr>
+          <w:p>
+            <w:pPr>
+              <w:rPr>
+                <w:b/>
+                <w:color w:val="000000"/>
+              </w:rPr>
+            </w:pPr>
+            <w:r>
+              <w:rPr>
+                <w:b/>
+                <w:color w:val="000000"/>
+              </w:rPr>
+              <w:t>Description</w:t>
+            </w:r>
+          </w:p>
+        </w:tc>
+      </w:tr>
+      <w:tr>
+        <w:trPr>
+          <w:jc w:val="center"/>
+        </w:trPr>
+        <w:tc>
+          <w:tcPr>
+            <w:tcW w:w="1530" w:type="dxa"/>
+            <w:shd w:val="clear" w:color="auto" w:fill="FFFFFF"/>
+            <w:tcMar>
+              <w:top w:w="100" w:type="dxa"/>
+              <w:left w:w="100" w:type="dxa"/>
+              <w:bottom w:w="100" w:type="dxa"/>
+              <w:right w:w="100" w:type="dxa"/>
+            </w:tcMar>
+            <w:vAlign w:val="center"/>
+          </w:tcPr>
+          <w:p>
+            <w:pPr>
+              <w:rPr>
+                <w:b/>
+              </w:rPr>
+            </w:pPr>
+            <w:r>
+              <w:rPr>
+                <w:b/>
+              </w:rPr>
+              <w:t>Has_Choice</w:t>
+            </w:r>
+          </w:p>
+        </w:tc>
+        <w:tc>
+          <w:tcPr>
+            <w:tcW w:w="3690" w:type="dxa"/>
+            <w:shd w:val="clear" w:color="auto" w:fill="FFFFFF"/>
+            <w:tcMar>
+              <w:top w:w="100" w:type="dxa"/>
+              <w:left w:w="100" w:type="dxa"/>
+              <w:bottom w:w="100" w:type="dxa"/>
+              <w:right w:w="100" w:type="dxa"/>
+            </w:tcMar>
+            <w:vAlign w:val="center"/>
+          </w:tcPr>
+          <w:p>
+            <w:pPr>
+              <w:rPr>
+                <w:rFonts w:ascii="Courier New" w:eastAsia="Courier New" w:hAnsi="Courier New" w:cs="Courier New"/>
+              </w:rPr>
+            </w:pPr>
+            <w:r>
+              <w:rPr>
+                <w:rFonts w:ascii="Courier New" w:eastAsia="Courier New" w:hAnsi="Courier New" w:cs="Courier New"/>
+              </w:rPr>
+              <w:t>SocketAddressObjectChoiceType</w:t>
+            </w:r>
+          </w:p>
+        </w:tc>
+        <w:tc>
+          <w:tcPr>
+            <w:tcW w:w="1260" w:type="dxa"/>
+            <w:shd w:val="clear" w:color="auto" w:fill="FFFFFF"/>
+            <w:tcMar>
+              <w:top w:w="100" w:type="dxa"/>
+              <w:left w:w="100" w:type="dxa"/>
+              <w:bottom w:w="100" w:type="dxa"/>
+              <w:right w:w="100" w:type="dxa"/>
+            </w:tcMar>
+            <w:vAlign w:val="center"/>
+          </w:tcPr>
+          <w:p>
+            <w:pPr>
+              <w:jc w:val="center"/>
+            </w:pPr>
+            <w:r>
+              <w:t>1</w:t>
+            </w:r>
+          </w:p>
+        </w:tc>
+        <w:tc>
+          <w:tcPr>
+            <w:tcW w:w="6480" w:type="dxa"/>
+            <w:shd w:val="clear" w:color="auto" w:fill="FFFFFF"/>
+            <w:tcMar>
+              <w:top w:w="100" w:type="dxa"/>
+              <w:left w:w="100" w:type="dxa"/>
+              <w:bottom w:w="100" w:type="dxa"/>
+              <w:right w:w="100" w:type="dxa"/>
+            </w:tcMar>
+          </w:tcPr>
+          <w:p>
+            <w:pPr>
+              <w:rPr>
+                <w:rFonts w:ascii="Courier New" w:eastAsia="Courier New" w:hAnsi="Courier New" w:cs="Courier New"/>
+              </w:rPr>
+            </w:pPr>
+            <w:r>
+              <w:t xml:space="preserve">The </w:t>
+            </w:r>
+            <w:r>
+              <w:rPr>
+                <w:rFonts w:ascii="Courier New" w:hAnsi="Courier New" w:cs="Courier New"/>
+              </w:rPr>
+              <w:t>Has_Choice</w:t>
+            </w:r>
+            <w:r>
+              <w:rPr>
+                <w:rFonts w:ascii="Courier New" w:hAnsi="Courier New" w:cs="Courier New"/>
+              </w:rPr>
+              <w:t xml:space="preserve"> </w:t>
+            </w:r>
+            <w:r>
+              <w:t xml:space="preserve">property is associated with the class </w:t>
+            </w:r>
+            <w:r>
+              <w:rPr>
+                <w:rFonts w:ascii="Courier New" w:eastAsia="Courier New" w:hAnsi="Courier New" w:cs="Courier New"/>
+              </w:rPr>
+              <w:t>SocketAddressObjectChoiceType</w:t>
+            </w:r>
+            <w:r>
+              <w:t xml:space="preserve">. It indicates that there is a choice between the </w:t>
+            </w:r>
+            <w:r>
+              <w:rPr>
+                <w:rFonts w:ascii="Courier New" w:hAnsi="Courier New" w:cs="Courier New"/>
+              </w:rPr>
+              <w:t>IP_Address</w:t>
+            </w:r>
+            <w:r>
+              <w:t xml:space="preserve"> property or the </w:t>
+            </w:r>
+            <w:r>
+              <w:rPr>
+                <w:rFonts w:ascii="Courier New" w:hAnsi="Courier New" w:cs="Courier New"/>
+              </w:rPr>
+              <w:t>Hostname</w:t>
+            </w:r>
+            <w:r>
+              <w:t xml:space="preserve"> property</w:t>
+            </w:r>
+            <w:r>
+              <w:rPr>
+                <w:rFonts w:ascii="Courier New" w:eastAsia="Courier New" w:hAnsi="Courier New" w:cs="Courier New"/>
+              </w:rPr>
+              <w:t>.</w:t>
+            </w:r>
+          </w:p>
+          <w:p>
+            <w:pPr>
+              <w:rPr>
+                <w:rFonts w:ascii="Courier New" w:eastAsia="Courier New" w:hAnsi="Courier New" w:cs="Courier New"/>
+              </w:rPr>
+            </w:pPr>
+          </w:p>
+          <w:p>
+            <w:r>
+              <w:t xml:space="preserve">Only one of the properties of </w:t>
+            </w:r>
+            <w:r>
+              <w:rPr>
+                <w:rFonts w:ascii="Courier New" w:eastAsia="Courier New" w:hAnsi="Courier New" w:cs="Courier New"/>
+              </w:rPr>
+              <w:t>SocketAddressObjectChoiceType</w:t>
+            </w:r>
+            <w:r>
+              <w:t xml:space="preserve"> class can be populated at any time.</w:t>
+            </w:r>
+            <w:r>
+              <w:t xml:space="preserve"> </w:t>
+            </w:r>
+            <w:r>
+              <w:rPr>
+                <w:color w:val="auto"/>
+              </w:rPr>
+              <w:t xml:space="preserve">See Section </w:t>
+            </w:r>
+            <w:r>
+              <w:rPr>
+                <w:b/>
+                <w:color w:val="0000EE"/>
+              </w:rPr>
+              <w:fldChar w:fldCharType="begin"/>
+            </w:r>
+            <w:r>
+              <w:rPr>
+                <w:b/>
+                <w:color w:val="0000EE"/>
+              </w:rPr>
+              <w:instrText xml:space="preserve"> REF _Ref450222364 \r \h </w:instrText>
+            </w:r>
+            <w:r>
+              <w:rPr>
+                <w:b/>
+                <w:color w:val="0000EE"/>
+              </w:rPr>
+            </w:r>
+            <w:r>
+              <w:rPr>
+                <w:b/>
+                <w:color w:val="0000EE"/>
+              </w:rPr>
+              <w:instrText xml:space="preserve"> \* MERGEFORMAT </w:instrText>
+            </w:r>
+            <w:r>
+              <w:rPr>
+                <w:b/>
+                <w:color w:val="0000EE"/>
+              </w:rPr>
+              <w:fldChar w:fldCharType="separate"/>
+            </w:r>
+            <w:r>
+              <w:rPr>
+                <w:b/>
+                <w:color w:val="0000EE"/>
+              </w:rPr>
+              <w:t>1.2.3</w:t>
+            </w:r>
+            <w:r>
+              <w:rPr>
+                <w:b/>
+                <w:color w:val="0000EE"/>
+              </w:rPr>
+              <w:fldChar w:fldCharType="end"/>
+            </w:r>
+            <w:r>
+              <w:rPr>
+                <w:b/>
+                <w:color w:val="0000EE"/>
+              </w:rPr>
+              <w:t xml:space="preserve"> </w:t>
+            </w:r>
+            <w:r>
+              <w:rPr>
+                <w:color w:val="auto"/>
+              </w:rPr>
+              <w:t>for more detail.</w:t>
+            </w:r>
+          </w:p>
+        </w:tc>
+      </w:tr>
+      <w:tr>
+        <w:trPr>
+          <w:jc w:val="center"/>
+        </w:trPr>
+        <w:tc>
+          <w:tcPr>
+            <w:tcW w:w="1530" w:type="dxa"/>
+            <w:shd w:val="clear" w:color="auto" w:fill="FFFFFF"/>
+            <w:tcMar>
+              <w:top w:w="100" w:type="dxa"/>
+              <w:left w:w="100" w:type="dxa"/>
+              <w:bottom w:w="100" w:type="dxa"/>
+              <w:right w:w="100" w:type="dxa"/>
+            </w:tcMar>
+            <w:vAlign w:val="center"/>
+          </w:tcPr>
+          <w:p>
+            <w:r>
+              <w:rPr>
+                <w:b/>
+              </w:rPr>
+              <w:t>Port</w:t>
+            </w:r>
+          </w:p>
+        </w:tc>
+        <w:tc>
+          <w:tcPr>
+            <w:tcW w:w="3690" w:type="dxa"/>
+            <w:shd w:val="clear" w:color="auto" w:fill="FFFFFF"/>
+            <w:tcMar>
+              <w:top w:w="100" w:type="dxa"/>
+              <w:left w:w="100" w:type="dxa"/>
+              <w:bottom w:w="100" w:type="dxa"/>
+              <w:right w:w="100" w:type="dxa"/>
+            </w:tcMar>
+            <w:vAlign w:val="center"/>
+          </w:tcPr>
+          <w:p>
+            <w:pPr>
+              <w:rPr>
+                <w:rFonts w:ascii="Courier New" w:eastAsia="Courier New" w:hAnsi="Courier New" w:cs="Courier New"/>
+              </w:rPr>
+            </w:pPr>
+            <w:r>
+              <w:rPr>
+                <w:rFonts w:ascii="Courier New" w:eastAsia="Courier New" w:hAnsi="Courier New" w:cs="Courier New"/>
+              </w:rPr>
+              <w:t>PortObj:</w:t>
+            </w:r>
+          </w:p>
+          <w:p>
+            <w:r>
+              <w:rPr>
+                <w:rFonts w:ascii="Courier New" w:eastAsia="Courier New" w:hAnsi="Courier New" w:cs="Courier New"/>
+              </w:rPr>
+              <w:t>PortObjectType</w:t>
+            </w:r>
+          </w:p>
+        </w:tc>
+        <w:tc>
+          <w:tcPr>
+            <w:tcW w:w="1260" w:type="dxa"/>
+            <w:shd w:val="clear" w:color="auto" w:fill="FFFFFF"/>
+            <w:tcMar>
+              <w:top w:w="100" w:type="dxa"/>
+              <w:left w:w="100" w:type="dxa"/>
+              <w:bottom w:w="100" w:type="dxa"/>
+              <w:right w:w="100" w:type="dxa"/>
+            </w:tcMar>
+            <w:vAlign w:val="center"/>
+          </w:tcPr>
+          <w:p>
+            <w:pPr>
+              <w:jc w:val="center"/>
+            </w:pPr>
+            <w:r>
+              <w:t>0..1</w:t>
+            </w:r>
+          </w:p>
+        </w:tc>
+        <w:tc>
+          <w:tcPr>
+            <w:tcW w:w="6480" w:type="dxa"/>
+            <w:shd w:val="clear" w:color="auto" w:fill="FFFFFF"/>
+            <w:tcMar>
+              <w:top w:w="100" w:type="dxa"/>
+              <w:left w:w="100" w:type="dxa"/>
+              <w:bottom w:w="100" w:type="dxa"/>
+              <w:right w:w="100" w:type="dxa"/>
+            </w:tcMar>
+          </w:tcPr>
+          <w:p>
+            <w:r>
+              <w:t xml:space="preserve">The </w:t>
+            </w:r>
+            <w:r>
+              <w:rPr>
+                <w:rFonts w:ascii="Courier New" w:hAnsi="Courier New" w:cs="Courier New"/>
+              </w:rPr>
+              <w:t>Port</w:t>
+            </w:r>
+            <w:r>
+              <w:t xml:space="preserve"> property specifies the port number component of the socket connection.</w:t>
+            </w:r>
+          </w:p>
+        </w:tc>
+      </w:tr>
+    </w:tbl>
+    <w:p/>
+    <w:p>
+      <w:pPr>
+        <w:pStyle w:val="basicparagraph"/>
+        <w:spacing w:before="0"/>
+      </w:pPr>
+      <w:r>
+        <w:lastRenderedPageBreak/>
+        <w:t xml:space="preserve">The </w:t>
+      </w:r>
+      <w:r>
+        <w:rPr>
+          <w:rFonts w:ascii="Courier New" w:eastAsia="Courier New" w:hAnsi="Courier New" w:cs="Courier New"/>
+        </w:rPr>
+        <w:t>SocketAddressObjectChoiceType</w:t>
+      </w:r>
+      <w:r>
+        <w:t xml:space="preserve"> class is the type of the </w:t>
+      </w:r>
+      <w:r>
+        <w:rPr>
+          <w:rFonts w:ascii="Courier New" w:hAnsi="Courier New" w:cs="Courier New"/>
+        </w:rPr>
+        <w:t>Has_Choice</w:t>
+      </w:r>
+      <w:r>
+        <w:t xml:space="preserve"> property.  In the UML model, this class is associated with the </w:t>
+      </w:r>
+      <w:r>
+        <w:rPr>
+          <w:rFonts w:ascii="Courier New" w:hAnsi="Courier New" w:cs="Courier New"/>
+        </w:rPr>
+        <w:t>&lt;&lt;choice&gt;&gt;</w:t>
+      </w:r>
+      <w:r>
+        <w:t xml:space="preserve"> UML stereotype, which specifies that only one of the available properties of the </w:t>
+      </w:r>
+      <w:r>
+        <w:rPr>
+          <w:rFonts w:ascii="Courier New" w:eastAsia="Courier New" w:hAnsi="Courier New" w:cs="Courier New"/>
+        </w:rPr>
+        <w:t>SocketAddressObjectChoiceType</w:t>
+      </w:r>
+      <w:r>
+        <w:t xml:space="preserve"> class can be populated</w:t>
+      </w:r>
+      <w:r>
+        <w:t xml:space="preserve"> at any time</w:t>
+      </w:r>
+      <w:r>
+        <w:t>.</w:t>
+      </w:r>
+      <w:r>
+        <w:t xml:space="preserve"> </w:t>
+      </w:r>
+      <w:bookmarkStart w:id="65" w:name="_GoBack"/>
+      <w:bookmarkEnd w:id="65"/>
+      <w:r>
+        <w:t xml:space="preserve">The property table of the </w:t>
+      </w:r>
+      <w:r>
+        <w:rPr>
+          <w:rFonts w:ascii="Courier New" w:eastAsia="Courier New" w:hAnsi="Courier New" w:cs="Courier New"/>
+        </w:rPr>
+        <w:t>SocketAddressObjectType</w:t>
+      </w:r>
+      <w:r>
+        <w:t xml:space="preserve"> class is given in </w:t>
+      </w:r>
+      <w:r>
+        <w:rPr>
+          <w:b/>
+          <w:color w:val="0000EE"/>
+        </w:rPr>
         <w:fldChar w:fldCharType="begin"/>
       </w:r>
       <w:r>
-        <w:instrText xml:space="preserve"> STYLEREF 1 \s </w:instrText>
-      </w:r>
-      <w:r>
+        <w:rPr>
+          <w:b/>
+          <w:color w:val="0000EE"/>
+        </w:rPr>
+        <w:instrText xml:space="preserve"> REF _Ref450213346 \h  \* MERGEFORMAT </w:instrText>
+      </w:r>
+      <w:r>
+        <w:rPr>
+          <w:b/>
+          <w:color w:val="0000EE"/>
+        </w:rPr>
+      </w:r>
+      <w:r>
+        <w:rPr>
+          <w:b/>
+          <w:color w:val="0000EE"/>
+        </w:rPr>
         <w:fldChar w:fldCharType="separate"/>
       </w:r>
       <w:r>
         <w:rPr>
+          <w:b/>
+          <w:color w:val="0000EE"/>
+        </w:rPr>
+        <w:t xml:space="preserve">Table </w:t>
+      </w:r>
+      <w:r>
+        <w:rPr>
+          <w:b/>
           <w:noProof/>
+          <w:color w:val="0000EE"/>
         </w:rPr>
         <w:t>3</w:t>
       </w:r>
       <w:r>
         <w:rPr>
+          <w:b/>
+          <w:color w:val="0000EE"/>
+        </w:rPr>
+        <w:noBreakHyphen/>
+      </w:r>
+      <w:r>
+        <w:rPr>
+          <w:b/>
           <w:noProof/>
+          <w:color w:val="0000EE"/>
+        </w:rPr>
+        <w:t>2</w:t>
+      </w:r>
+      <w:r>
+        <w:rPr>
+          <w:b/>
+          <w:color w:val="0000EE"/>
         </w:rPr>
         <w:fldChar w:fldCharType="end"/>
       </w:r>
       <w:r>
+        <w:t>.</w:t>
+      </w:r>
+    </w:p>
+    <w:p/>
+    <w:p>
+      <w:pPr>
+        <w:pStyle w:val="tablecaption"/>
+        <w:jc w:val="center"/>
+      </w:pPr>
+      <w:bookmarkStart w:id="66" w:name="_Ref450213346"/>
+      <w:r>
+        <w:t xml:space="preserve">Table </w:t>
+      </w:r>
+      <w:fldSimple w:instr=" STYLEREF 1 \s ">
+        <w:r>
+          <w:rPr>
+            <w:noProof/>
+          </w:rPr>
+          <w:t>3</w:t>
+        </w:r>
+      </w:fldSimple>
+      <w:r>
         <w:noBreakHyphen/>
       </w:r>
-      <w:r>
-        <w:fldChar w:fldCharType="begin"/>
-      </w:r>
-      <w:r>
-        <w:instrText xml:space="preserve"> SEQ Table \* ARABIC \s 1 </w:instrText>
-      </w:r>
-      <w:r>
-        <w:fldChar w:fldCharType="separate"/>
-      </w:r>
-      <w:r>
-        <w:rPr>
-          <w:noProof/>
-        </w:rPr>
-        <w:t>1</w:t>
-      </w:r>
-      <w:r>
-        <w:rPr>
-          <w:noProof/>
-        </w:rPr>
-        <w:fldChar w:fldCharType="end"/>
-      </w:r>
-      <w:bookmarkEnd w:id="62"/>
-      <w:r>
-        <w:t xml:space="preserve">. </w:t>
-      </w:r>
-      <w:r>
-        <w:t xml:space="preserve">Properties of the </w:t>
+      <w:fldSimple w:instr=" SEQ Table \* ARABIC \s 1 ">
+        <w:r>
+          <w:rPr>
+            <w:noProof/>
+          </w:rPr>
+          <w:t>2</w:t>
+        </w:r>
+      </w:fldSimple>
+      <w:bookmarkEnd w:id="66"/>
+      <w:r>
+        <w:t xml:space="preserve">. Properties of the </w:t>
       </w:r>
       <w:r>
         <w:rPr>
           <w:rFonts w:ascii="Courier New" w:eastAsia="Courier New" w:hAnsi="Courier New" w:cs="Courier New"/>
         </w:rPr>
-        <w:t>SocketAddressObjectType</w:t>
+        <w:t>SocketAddressObjectChoiceType</w:t>
       </w:r>
       <w:r>
         <w:t xml:space="preserve"> class</w:t>
@@ -9472,7 +10146,6 @@
               <w:rPr>
                 <w:b/>
               </w:rPr>
-              <w:lastRenderedPageBreak/>
               <w:t>Hostname</w:t>
             </w:r>
           </w:p>
@@ -9559,256 +10232,7 @@
           </w:p>
         </w:tc>
       </w:tr>
-      <w:tr>
-        <w:trPr>
-          <w:jc w:val="center"/>
-        </w:trPr>
-        <w:tc>
-          <w:tcPr>
-            <w:tcW w:w="1530" w:type="dxa"/>
-            <w:shd w:val="clear" w:color="auto" w:fill="FFFFFF"/>
-            <w:tcMar>
-              <w:top w:w="100" w:type="dxa"/>
-              <w:left w:w="100" w:type="dxa"/>
-              <w:bottom w:w="100" w:type="dxa"/>
-              <w:right w:w="100" w:type="dxa"/>
-            </w:tcMar>
-            <w:vAlign w:val="center"/>
-          </w:tcPr>
-          <w:p>
-            <w:pPr>
-              <w:rPr>
-                <w:b/>
-              </w:rPr>
-            </w:pPr>
-            <w:r>
-              <w:rPr>
-                <w:b/>
-              </w:rPr>
-              <w:t>Host_Identity</w:t>
-            </w:r>
-          </w:p>
-        </w:tc>
-        <w:tc>
-          <w:tcPr>
-            <w:tcW w:w="2430" w:type="dxa"/>
-            <w:shd w:val="clear" w:color="auto" w:fill="FFFFFF"/>
-            <w:tcMar>
-              <w:top w:w="100" w:type="dxa"/>
-              <w:left w:w="100" w:type="dxa"/>
-              <w:bottom w:w="100" w:type="dxa"/>
-              <w:right w:w="100" w:type="dxa"/>
-            </w:tcMar>
-            <w:vAlign w:val="center"/>
-          </w:tcPr>
-          <w:p>
-            <w:pPr>
-              <w:rPr>
-                <w:rFonts w:ascii="Courier New" w:eastAsia="Courier New" w:hAnsi="Courier New" w:cs="Courier New"/>
-              </w:rPr>
-            </w:pPr>
-            <w:r>
-              <w:rPr>
-                <w:rFonts w:ascii="Courier New" w:eastAsia="Courier New" w:hAnsi="Courier New" w:cs="Courier New"/>
-              </w:rPr>
-              <w:t>HostIdentity</w:t>
-            </w:r>
-          </w:p>
-        </w:tc>
-        <w:tc>
-          <w:tcPr>
-            <w:tcW w:w="1260" w:type="dxa"/>
-            <w:shd w:val="clear" w:color="auto" w:fill="FFFFFF"/>
-            <w:tcMar>
-              <w:top w:w="100" w:type="dxa"/>
-              <w:left w:w="100" w:type="dxa"/>
-              <w:bottom w:w="100" w:type="dxa"/>
-              <w:right w:w="100" w:type="dxa"/>
-            </w:tcMar>
-            <w:vAlign w:val="center"/>
-          </w:tcPr>
-          <w:p>
-            <w:pPr>
-              <w:jc w:val="center"/>
-            </w:pPr>
-            <w:r>
-              <w:t>1</w:t>
-            </w:r>
-          </w:p>
-        </w:tc>
-        <w:tc>
-          <w:tcPr>
-            <w:tcW w:w="7740" w:type="dxa"/>
-            <w:shd w:val="clear" w:color="auto" w:fill="FFFFFF"/>
-            <w:tcMar>
-              <w:top w:w="100" w:type="dxa"/>
-              <w:left w:w="100" w:type="dxa"/>
-              <w:bottom w:w="100" w:type="dxa"/>
-              <w:right w:w="100" w:type="dxa"/>
-            </w:tcMar>
-          </w:tcPr>
-          <w:p>
-            <w:r>
-              <w:t xml:space="preserve">The </w:t>
-            </w:r>
-            <w:r>
-              <w:rPr>
-                <w:rFonts w:ascii="Courier New" w:hAnsi="Courier New" w:cs="Courier New"/>
-              </w:rPr>
-              <w:t>Host_Identity</w:t>
-            </w:r>
-            <w:r>
-              <w:t xml:space="preserve"> property identifies the machine using either its Hostname or its IP Address.  </w:t>
-            </w:r>
-            <w:r>
-              <w:rPr>
-                <w:color w:val="000000"/>
-              </w:rPr>
-              <w:t xml:space="preserve">The </w:t>
-            </w:r>
-            <w:r>
-              <w:rPr>
-                <w:rFonts w:ascii="Courier New" w:hAnsi="Courier New" w:cs="Courier New"/>
-                <w:color w:val="000000"/>
-              </w:rPr>
-              <w:t>HostIdentity</w:t>
-            </w:r>
-            <w:r>
-              <w:rPr>
-                <w:color w:val="000000"/>
-              </w:rPr>
-              <w:t xml:space="preserve"> interface, can be realized using either the class </w:t>
-            </w:r>
-            <w:r>
-              <w:rPr>
-                <w:rFonts w:ascii="Courier New" w:eastAsia="Courier New" w:hAnsi="Courier New" w:cs="Courier New"/>
-              </w:rPr>
-              <w:t>HostnameObj:HostnameObjectType</w:t>
-            </w:r>
-            <w:r>
-              <w:rPr>
-                <w:rFonts w:eastAsia="Courier New"/>
-              </w:rPr>
-              <w:t xml:space="preserve"> or</w:t>
-            </w:r>
-            <w:r>
-              <w:rPr>
-                <w:rFonts w:ascii="Courier New" w:eastAsia="Courier New" w:hAnsi="Courier New" w:cs="Courier New"/>
-              </w:rPr>
-              <w:t xml:space="preserve"> AddressObj:AddressObjectType</w:t>
-            </w:r>
-          </w:p>
-        </w:tc>
-      </w:tr>
-      <w:tr>
-        <w:trPr>
-          <w:jc w:val="center"/>
-        </w:trPr>
-        <w:tc>
-          <w:tcPr>
-            <w:tcW w:w="1530" w:type="dxa"/>
-            <w:shd w:val="clear" w:color="auto" w:fill="FFFFFF"/>
-            <w:tcMar>
-              <w:top w:w="100" w:type="dxa"/>
-              <w:left w:w="100" w:type="dxa"/>
-              <w:bottom w:w="100" w:type="dxa"/>
-              <w:right w:w="100" w:type="dxa"/>
-            </w:tcMar>
-            <w:vAlign w:val="center"/>
-          </w:tcPr>
-          <w:p>
-            <w:r>
-              <w:rPr>
-                <w:b/>
-              </w:rPr>
-              <w:t>Port</w:t>
-            </w:r>
-          </w:p>
-        </w:tc>
-        <w:tc>
-          <w:tcPr>
-            <w:tcW w:w="2430" w:type="dxa"/>
-            <w:shd w:val="clear" w:color="auto" w:fill="FFFFFF"/>
-            <w:tcMar>
-              <w:top w:w="100" w:type="dxa"/>
-              <w:left w:w="100" w:type="dxa"/>
-              <w:bottom w:w="100" w:type="dxa"/>
-              <w:right w:w="100" w:type="dxa"/>
-            </w:tcMar>
-            <w:vAlign w:val="center"/>
-          </w:tcPr>
-          <w:p>
-            <w:pPr>
-              <w:rPr>
-                <w:rFonts w:ascii="Courier New" w:eastAsia="Courier New" w:hAnsi="Courier New" w:cs="Courier New"/>
-              </w:rPr>
-            </w:pPr>
-            <w:r>
-              <w:rPr>
-                <w:rFonts w:ascii="Courier New" w:eastAsia="Courier New" w:hAnsi="Courier New" w:cs="Courier New"/>
-              </w:rPr>
-              <w:t>PortObj:</w:t>
-            </w:r>
-          </w:p>
-          <w:p>
-            <w:r>
-              <w:rPr>
-                <w:rFonts w:ascii="Courier New" w:eastAsia="Courier New" w:hAnsi="Courier New" w:cs="Courier New"/>
-              </w:rPr>
-              <w:t>PortObjectType</w:t>
-            </w:r>
-          </w:p>
-        </w:tc>
-        <w:tc>
-          <w:tcPr>
-            <w:tcW w:w="1260" w:type="dxa"/>
-            <w:shd w:val="clear" w:color="auto" w:fill="FFFFFF"/>
-            <w:tcMar>
-              <w:top w:w="100" w:type="dxa"/>
-              <w:left w:w="100" w:type="dxa"/>
-              <w:bottom w:w="100" w:type="dxa"/>
-              <w:right w:w="100" w:type="dxa"/>
-            </w:tcMar>
-            <w:vAlign w:val="center"/>
-          </w:tcPr>
-          <w:p>
-            <w:pPr>
-              <w:jc w:val="center"/>
-            </w:pPr>
-            <w:r>
-              <w:t>0..1</w:t>
-            </w:r>
-          </w:p>
-        </w:tc>
-        <w:tc>
-          <w:tcPr>
-            <w:tcW w:w="7740" w:type="dxa"/>
-            <w:shd w:val="clear" w:color="auto" w:fill="FFFFFF"/>
-            <w:tcMar>
-              <w:top w:w="100" w:type="dxa"/>
-              <w:left w:w="100" w:type="dxa"/>
-              <w:bottom w:w="100" w:type="dxa"/>
-              <w:right w:w="100" w:type="dxa"/>
-            </w:tcMar>
-          </w:tcPr>
-          <w:p>
-            <w:r>
-              <w:t xml:space="preserve">The </w:t>
-            </w:r>
-            <w:r>
-              <w:rPr>
-                <w:rFonts w:ascii="Courier New" w:hAnsi="Courier New" w:cs="Courier New"/>
-              </w:rPr>
-              <w:t>Port</w:t>
-            </w:r>
-            <w:r>
-              <w:t xml:space="preserve"> property specifies the port number component of the socket connection.</w:t>
-            </w:r>
-          </w:p>
-        </w:tc>
-      </w:tr>
     </w:tbl>
-    <w:p/>
     <w:p>
       <w:pPr>
         <w:sectPr>
@@ -9823,16 +10247,16 @@
       <w:pPr>
         <w:pStyle w:val="Heading1"/>
       </w:pPr>
-      <w:bookmarkStart w:id="63" w:name="_Ref428537416"/>
-      <w:bookmarkStart w:id="64" w:name="_Toc449969187"/>
+      <w:bookmarkStart w:id="67" w:name="_Ref428537416"/>
+      <w:bookmarkStart w:id="68" w:name="_Toc450221751"/>
       <w:r>
         <w:lastRenderedPageBreak/>
         <w:t>Conformance</w:t>
       </w:r>
-      <w:bookmarkEnd w:id="56"/>
-      <w:bookmarkEnd w:id="57"/>
-      <w:bookmarkEnd w:id="63"/>
-      <w:bookmarkEnd w:id="64"/>
+      <w:bookmarkEnd w:id="58"/>
+      <w:bookmarkEnd w:id="59"/>
+      <w:bookmarkEnd w:id="67"/>
+      <w:bookmarkEnd w:id="68"/>
     </w:p>
     <w:p>
       <w:r>
@@ -9877,14 +10301,14 @@
           <w:numId w:val="11"/>
         </w:numPr>
       </w:pPr>
-      <w:bookmarkStart w:id="65" w:name="_Toc449961966"/>
-      <w:bookmarkStart w:id="66" w:name="_Toc449969188"/>
+      <w:bookmarkStart w:id="69" w:name="_Toc449961966"/>
+      <w:bookmarkStart w:id="70" w:name="_Toc450221752"/>
       <w:r>
         <w:lastRenderedPageBreak/>
         <w:t>Acknowledgments</w:t>
       </w:r>
-      <w:bookmarkEnd w:id="65"/>
-      <w:bookmarkEnd w:id="66"/>
+      <w:bookmarkEnd w:id="69"/>
+      <w:bookmarkEnd w:id="70"/>
     </w:p>
     <w:p>
       <w:pPr>
@@ -13550,8 +13974,6 @@
       <w:r>
         <w:t>The authors would also like to thank the larger CybOX Community for its input and help in reviewing this document.</w:t>
       </w:r>
-      <w:bookmarkStart w:id="67" w:name="_GoBack"/>
-      <w:bookmarkEnd w:id="67"/>
     </w:p>
     <w:p/>
     <w:p>
@@ -13562,20 +13984,20 @@
           <w:numId w:val="11"/>
         </w:numPr>
       </w:pPr>
-      <w:bookmarkStart w:id="68" w:name="_Toc85472898"/>
-      <w:bookmarkStart w:id="69" w:name="_Toc287332014"/>
-      <w:bookmarkStart w:id="70" w:name="_Toc440957909"/>
-      <w:bookmarkStart w:id="71" w:name="_Toc449961967"/>
-      <w:bookmarkStart w:id="72" w:name="_Toc449969189"/>
+      <w:bookmarkStart w:id="71" w:name="_Toc85472898"/>
+      <w:bookmarkStart w:id="72" w:name="_Toc287332014"/>
+      <w:bookmarkStart w:id="73" w:name="_Toc440957909"/>
+      <w:bookmarkStart w:id="74" w:name="_Toc449961967"/>
+      <w:bookmarkStart w:id="75" w:name="_Toc450221753"/>
       <w:r>
         <w:lastRenderedPageBreak/>
         <w:t>Revision History</w:t>
       </w:r>
-      <w:bookmarkEnd w:id="68"/>
-      <w:bookmarkEnd w:id="69"/>
-      <w:bookmarkEnd w:id="70"/>
       <w:bookmarkEnd w:id="71"/>
       <w:bookmarkEnd w:id="72"/>
+      <w:bookmarkEnd w:id="73"/>
+      <w:bookmarkEnd w:id="74"/>
+      <w:bookmarkEnd w:id="75"/>
     </w:p>
     <w:tbl>
       <w:tblPr>
@@ -14189,7 +14611,7 @@
         <w:sz w:val="16"/>
         <w:szCs w:val="16"/>
       </w:rPr>
-      <w:t>17</w:t>
+      <w:t>12</w:t>
     </w:r>
     <w:r>
       <w:rPr>
@@ -16878,7 +17300,7 @@
 </file>
 
 <file path=customXml/itemProps1.xml><?xml version="1.0" encoding="utf-8"?>
-<ds:datastoreItem xmlns:ds="http://schemas.openxmlformats.org/officeDocument/2006/customXml" ds:itemID="{659C4743-69EA-41CA-836C-F20D432368FA}">
+<ds:datastoreItem xmlns:ds="http://schemas.openxmlformats.org/officeDocument/2006/customXml" ds:itemID="{5A1C55DD-5227-42DD-9F5C-CFC2EABD1B8F}">
   <ds:schemaRefs>
     <ds:schemaRef ds:uri="http://schemas.openxmlformats.org/officeDocument/2006/bibliography"/>
   </ds:schemaRefs>

</xml_diff>

<commit_message>
added choice to 3, 37, 38, 43
</commit_message>
<xml_diff>
--- a/documents/DRAFT-cybox-v2.1.1-wd01-part50-socket-address.docx
+++ b/documents/DRAFT-cybox-v2.1.1-wd01-part50-socket-address.docx
@@ -6943,25 +6943,51 @@
       <w:r>
         <w:t xml:space="preserve">Table </w:t>
       </w:r>
-      <w:fldSimple w:instr=" STYLEREF 1 \s ">
-        <w:r>
-          <w:rPr>
-            <w:noProof/>
-          </w:rPr>
-          <w:t>1</w:t>
-        </w:r>
-      </w:fldSimple>
+      <w:r>
+        <w:fldChar w:fldCharType="begin"/>
+      </w:r>
+      <w:r>
+        <w:instrText xml:space="preserve"> STYLEREF 1 \s </w:instrText>
+      </w:r>
+      <w:r>
+        <w:fldChar w:fldCharType="separate"/>
+      </w:r>
+      <w:r>
+        <w:rPr>
+          <w:noProof/>
+        </w:rPr>
+        <w:t>1</w:t>
+      </w:r>
+      <w:r>
+        <w:rPr>
+          <w:noProof/>
+        </w:rPr>
+        <w:fldChar w:fldCharType="end"/>
+      </w:r>
       <w:r>
         <w:noBreakHyphen/>
       </w:r>
-      <w:fldSimple w:instr=" SEQ Table \* ARABIC \s 1 ">
-        <w:r>
-          <w:rPr>
-            <w:noProof/>
-          </w:rPr>
-          <w:t>1</w:t>
-        </w:r>
-      </w:fldSimple>
+      <w:r>
+        <w:fldChar w:fldCharType="begin"/>
+      </w:r>
+      <w:r>
+        <w:instrText xml:space="preserve"> SEQ Table \* ARABIC \s 1 </w:instrText>
+      </w:r>
+      <w:r>
+        <w:fldChar w:fldCharType="separate"/>
+      </w:r>
+      <w:r>
+        <w:rPr>
+          <w:noProof/>
+        </w:rPr>
+        <w:t>1</w:t>
+      </w:r>
+      <w:r>
+        <w:rPr>
+          <w:noProof/>
+        </w:rPr>
+        <w:fldChar w:fldCharType="end"/>
+      </w:r>
       <w:bookmarkEnd w:id="37"/>
       <w:r>
         <w:t>.  UML diagram icons</w:t>
@@ -7246,7 +7272,7 @@
                 <v:shape id="_x0000_i1025" type="#_x0000_t75" style="width:24pt;height:21pt" o:ole="">
                   <v:imagedata r:id="rId26" o:title=""/>
                 </v:shape>
-                <o:OLEObject Type="Embed" ProgID="PBrush" ShapeID="_x0000_i1025" DrawAspect="Content" ObjectID="_1524032217" r:id="rId27"/>
+                <o:OLEObject Type="Embed" ProgID="PBrush" ShapeID="_x0000_i1025" DrawAspect="Content" ObjectID="_1524038275" r:id="rId27"/>
               </w:object>
             </w:r>
           </w:p>
@@ -7442,7 +7468,7 @@
                 <v:shape id="_x0000_i1026" type="#_x0000_t75" style="width:14.25pt;height:14.25pt" o:ole="">
                   <v:imagedata r:id="rId29" o:title=""/>
                 </v:shape>
-                <o:OLEObject Type="Embed" ProgID="PBrush" ShapeID="_x0000_i1026" DrawAspect="Content" ObjectID="_1524032218" r:id="rId30"/>
+                <o:OLEObject Type="Embed" ProgID="PBrush" ShapeID="_x0000_i1026" DrawAspect="Content" ObjectID="_1524038276" r:id="rId30"/>
               </w:object>
             </w:r>
           </w:p>
@@ -7516,7 +7542,7 @@
                 <v:shape id="_x0000_i1027" type="#_x0000_t75" style="width:14.25pt;height:14.25pt" o:ole="">
                   <v:imagedata r:id="rId31" o:title=""/>
                 </v:shape>
-                <o:OLEObject Type="Embed" ProgID="PBrush" ShapeID="_x0000_i1027" DrawAspect="Content" ObjectID="_1524032219" r:id="rId32"/>
+                <o:OLEObject Type="Embed" ProgID="PBrush" ShapeID="_x0000_i1027" DrawAspect="Content" ObjectID="_1524038277" r:id="rId32"/>
               </w:object>
             </w:r>
           </w:p>
@@ -7730,7 +7756,7 @@
                 <v:shape id="_x0000_i1028" type="#_x0000_t75" style="width:57.75pt;height:35.25pt" o:ole="">
                   <v:imagedata r:id="rId33" o:title=""/>
                 </v:shape>
-                <o:OLEObject Type="Embed" ProgID="PBrush" ShapeID="_x0000_i1028" DrawAspect="Content" ObjectID="_1524032220" r:id="rId34"/>
+                <o:OLEObject Type="Embed" ProgID="PBrush" ShapeID="_x0000_i1028" DrawAspect="Content" ObjectID="_1524038278" r:id="rId34"/>
               </w:object>
             </w:r>
           </w:p>
@@ -9040,25 +9066,51 @@
       <w:r>
         <w:t xml:space="preserve">Figure </w:t>
       </w:r>
-      <w:fldSimple w:instr=" STYLEREF 1 \s ">
-        <w:r>
-          <w:rPr>
-            <w:noProof/>
-          </w:rPr>
-          <w:t>3</w:t>
-        </w:r>
-      </w:fldSimple>
+      <w:r>
+        <w:fldChar w:fldCharType="begin"/>
+      </w:r>
+      <w:r>
+        <w:instrText xml:space="preserve"> STYLEREF 1 \s </w:instrText>
+      </w:r>
+      <w:r>
+        <w:fldChar w:fldCharType="separate"/>
+      </w:r>
+      <w:r>
+        <w:rPr>
+          <w:noProof/>
+        </w:rPr>
+        <w:t>3</w:t>
+      </w:r>
+      <w:r>
+        <w:rPr>
+          <w:noProof/>
+        </w:rPr>
+        <w:fldChar w:fldCharType="end"/>
+      </w:r>
       <w:r>
         <w:noBreakHyphen/>
       </w:r>
-      <w:fldSimple w:instr=" SEQ Figure \* ARABIC \s 1 ">
-        <w:r>
-          <w:rPr>
-            <w:noProof/>
-          </w:rPr>
-          <w:t>1</w:t>
-        </w:r>
-      </w:fldSimple>
+      <w:r>
+        <w:fldChar w:fldCharType="begin"/>
+      </w:r>
+      <w:r>
+        <w:instrText xml:space="preserve"> SEQ Figure \* ARABIC \s 1 </w:instrText>
+      </w:r>
+      <w:r>
+        <w:fldChar w:fldCharType="separate"/>
+      </w:r>
+      <w:r>
+        <w:rPr>
+          <w:noProof/>
+        </w:rPr>
+        <w:t>1</w:t>
+      </w:r>
+      <w:r>
+        <w:rPr>
+          <w:noProof/>
+        </w:rPr>
+        <w:fldChar w:fldCharType="end"/>
+      </w:r>
       <w:bookmarkEnd w:id="63"/>
       <w:r>
         <w:t xml:space="preserve">. UML diagram of the </w:t>
@@ -9183,25 +9235,54 @@
       <w:r>
         <w:t xml:space="preserve">Table </w:t>
       </w:r>
-      <w:fldSimple w:instr=" STYLEREF 1 \s ">
-        <w:r>
-          <w:rPr>
-            <w:noProof/>
-          </w:rPr>
-          <w:t>3</w:t>
-        </w:r>
-      </w:fldSimple>
+      <w:r>
+        <w:fldChar w:fldCharType="begin"/>
+      </w:r>
+      <w:r>
+        <w:instrText xml:space="preserve"> STYLEREF </w:instrText>
+      </w:r>
+      <w:r>
+        <w:instrText xml:space="preserve">1 \s </w:instrText>
+      </w:r>
+      <w:r>
+        <w:fldChar w:fldCharType="separate"/>
+      </w:r>
+      <w:r>
+        <w:rPr>
+          <w:noProof/>
+        </w:rPr>
+        <w:t>3</w:t>
+      </w:r>
+      <w:r>
+        <w:rPr>
+          <w:noProof/>
+        </w:rPr>
+        <w:fldChar w:fldCharType="end"/>
+      </w:r>
       <w:r>
         <w:noBreakHyphen/>
       </w:r>
-      <w:fldSimple w:instr=" SEQ Table \* ARABIC \s 1 ">
-        <w:r>
-          <w:rPr>
-            <w:noProof/>
-          </w:rPr>
-          <w:t>1</w:t>
-        </w:r>
-      </w:fldSimple>
+      <w:r>
+        <w:fldChar w:fldCharType="begin"/>
+      </w:r>
+      <w:r>
+        <w:instrText xml:space="preserve"> SEQ Table \* ARABIC \s 1 </w:instrText>
+      </w:r>
+      <w:r>
+        <w:fldChar w:fldCharType="separate"/>
+      </w:r>
+      <w:r>
+        <w:rPr>
+          <w:noProof/>
+        </w:rPr>
+        <w:t>1</w:t>
+      </w:r>
+      <w:r>
+        <w:rPr>
+          <w:noProof/>
+        </w:rPr>
+        <w:fldChar w:fldCharType="end"/>
+      </w:r>
       <w:bookmarkEnd w:id="64"/>
       <w:r>
         <w:t xml:space="preserve">. </w:t>
@@ -9542,20 +9623,13 @@
                 <w:b/>
                 <w:color w:val="0000EE"/>
               </w:rPr>
-              <w:instrText xml:space="preserve"> REF _Ref450222364 \r \h </w:instrText>
+              <w:instrText xml:space="preserve"> REF _Ref450222364 \r \h  \* MERGEFORMAT </w:instrText>
             </w:r>
             <w:r>
               <w:rPr>
                 <w:b/>
                 <w:color w:val="0000EE"/>
               </w:rPr>
-            </w:r>
-            <w:r>
-              <w:rPr>
-                <w:b/>
-                <w:color w:val="0000EE"/>
-              </w:rPr>
-              <w:instrText xml:space="preserve"> \* MERGEFORMAT </w:instrText>
             </w:r>
             <w:r>
               <w:rPr>
@@ -9757,16 +9831,28 @@
       <w:r>
         <w:t xml:space="preserve"> </w:t>
       </w:r>
+      <w:r>
+        <w:t xml:space="preserve">The property table of the </w:t>
+      </w:r>
+      <w:r>
+        <w:rPr>
+          <w:rFonts w:ascii="Courier New" w:eastAsia="Courier New" w:hAnsi="Courier New" w:cs="Courier New"/>
+        </w:rPr>
+        <w:t>SocketAddressObject</w:t>
+      </w:r>
+      <w:r>
+        <w:rPr>
+          <w:rFonts w:ascii="Courier New" w:eastAsia="Courier New" w:hAnsi="Courier New" w:cs="Courier New"/>
+        </w:rPr>
+        <w:t>Choice</w:t>
+      </w:r>
       <w:bookmarkStart w:id="65" w:name="_GoBack"/>
       <w:bookmarkEnd w:id="65"/>
       <w:r>
-        <w:t xml:space="preserve">The property table of the </w:t>
-      </w:r>
-      <w:r>
         <w:rPr>
           <w:rFonts w:ascii="Courier New" w:eastAsia="Courier New" w:hAnsi="Courier New" w:cs="Courier New"/>
         </w:rPr>
-        <w:t>SocketAddressObjectType</w:t>
+        <w:t>Type</w:t>
       </w:r>
       <w:r>
         <w:t xml:space="preserve"> class is given in </w:t>
@@ -9849,25 +9935,51 @@
       <w:r>
         <w:t xml:space="preserve">Table </w:t>
       </w:r>
-      <w:fldSimple w:instr=" STYLEREF 1 \s ">
-        <w:r>
-          <w:rPr>
-            <w:noProof/>
-          </w:rPr>
-          <w:t>3</w:t>
-        </w:r>
-      </w:fldSimple>
+      <w:r>
+        <w:fldChar w:fldCharType="begin"/>
+      </w:r>
+      <w:r>
+        <w:instrText xml:space="preserve"> STYLEREF 1 \s </w:instrText>
+      </w:r>
+      <w:r>
+        <w:fldChar w:fldCharType="separate"/>
+      </w:r>
+      <w:r>
+        <w:rPr>
+          <w:noProof/>
+        </w:rPr>
+        <w:t>3</w:t>
+      </w:r>
+      <w:r>
+        <w:rPr>
+          <w:noProof/>
+        </w:rPr>
+        <w:fldChar w:fldCharType="end"/>
+      </w:r>
       <w:r>
         <w:noBreakHyphen/>
       </w:r>
-      <w:fldSimple w:instr=" SEQ Table \* ARABIC \s 1 ">
-        <w:r>
-          <w:rPr>
-            <w:noProof/>
-          </w:rPr>
-          <w:t>2</w:t>
-        </w:r>
-      </w:fldSimple>
+      <w:r>
+        <w:fldChar w:fldCharType="begin"/>
+      </w:r>
+      <w:r>
+        <w:instrText xml:space="preserve"> SEQ Table \* ARABIC \s 1 </w:instrText>
+      </w:r>
+      <w:r>
+        <w:fldChar w:fldCharType="separate"/>
+      </w:r>
+      <w:r>
+        <w:rPr>
+          <w:noProof/>
+        </w:rPr>
+        <w:t>2</w:t>
+      </w:r>
+      <w:r>
+        <w:rPr>
+          <w:noProof/>
+        </w:rPr>
+        <w:fldChar w:fldCharType="end"/>
+      </w:r>
       <w:bookmarkEnd w:id="66"/>
       <w:r>
         <w:t xml:space="preserve">. Properties of the </w:t>
@@ -14611,7 +14723,7 @@
         <w:sz w:val="16"/>
         <w:szCs w:val="16"/>
       </w:rPr>
-      <w:t>12</w:t>
+      <w:t>18</w:t>
     </w:r>
     <w:r>
       <w:rPr>
@@ -17300,7 +17412,7 @@
 </file>
 
 <file path=customXml/itemProps1.xml><?xml version="1.0" encoding="utf-8"?>
-<ds:datastoreItem xmlns:ds="http://schemas.openxmlformats.org/officeDocument/2006/customXml" ds:itemID="{5A1C55DD-5227-42DD-9F5C-CFC2EABD1B8F}">
+<ds:datastoreItem xmlns:ds="http://schemas.openxmlformats.org/officeDocument/2006/customXml" ds:itemID="{53E0B61F-F8CD-4D0A-9345-D61E48F6842D}">
   <ds:schemaRefs>
     <ds:schemaRef ds:uri="http://schemas.openxmlformats.org/officeDocument/2006/bibliography"/>
   </ds:schemaRefs>

</xml_diff>

<commit_message>
added choice text in 50
</commit_message>
<xml_diff>
--- a/documents/DRAFT-cybox-v2.1.1-wd01-part50-socket-address.docx
+++ b/documents/DRAFT-cybox-v2.1.1-wd01-part50-socket-address.docx
@@ -6943,25 +6943,51 @@
       <w:r>
         <w:t xml:space="preserve">Table </w:t>
       </w:r>
-      <w:fldSimple w:instr=" STYLEREF 1 \s ">
-        <w:r>
-          <w:rPr>
-            <w:noProof/>
-          </w:rPr>
-          <w:t>1</w:t>
-        </w:r>
-      </w:fldSimple>
+      <w:r>
+        <w:fldChar w:fldCharType="begin"/>
+      </w:r>
+      <w:r>
+        <w:instrText xml:space="preserve"> STYLEREF 1 \s </w:instrText>
+      </w:r>
+      <w:r>
+        <w:fldChar w:fldCharType="separate"/>
+      </w:r>
+      <w:r>
+        <w:rPr>
+          <w:noProof/>
+        </w:rPr>
+        <w:t>1</w:t>
+      </w:r>
+      <w:r>
+        <w:rPr>
+          <w:noProof/>
+        </w:rPr>
+        <w:fldChar w:fldCharType="end"/>
+      </w:r>
       <w:r>
         <w:noBreakHyphen/>
       </w:r>
-      <w:fldSimple w:instr=" SEQ Table \* ARABIC \s 1 ">
-        <w:r>
-          <w:rPr>
-            <w:noProof/>
-          </w:rPr>
-          <w:t>1</w:t>
-        </w:r>
-      </w:fldSimple>
+      <w:r>
+        <w:fldChar w:fldCharType="begin"/>
+      </w:r>
+      <w:r>
+        <w:instrText xml:space="preserve"> SEQ Table \* ARABIC \s 1 </w:instrText>
+      </w:r>
+      <w:r>
+        <w:fldChar w:fldCharType="separate"/>
+      </w:r>
+      <w:r>
+        <w:rPr>
+          <w:noProof/>
+        </w:rPr>
+        <w:t>1</w:t>
+      </w:r>
+      <w:r>
+        <w:rPr>
+          <w:noProof/>
+        </w:rPr>
+        <w:fldChar w:fldCharType="end"/>
+      </w:r>
       <w:bookmarkEnd w:id="37"/>
       <w:r>
         <w:t>.  UML diagram icons</w:t>
@@ -7246,7 +7272,7 @@
                 <v:shape id="_x0000_i1025" type="#_x0000_t75" style="width:24pt;height:21pt" o:ole="">
                   <v:imagedata r:id="rId26" o:title=""/>
                 </v:shape>
-                <o:OLEObject Type="Embed" ProgID="PBrush" ShapeID="_x0000_i1025" DrawAspect="Content" ObjectID="_1524305589" r:id="rId27"/>
+                <o:OLEObject Type="Embed" ProgID="PBrush" ShapeID="_x0000_i1025" DrawAspect="Content" ObjectID="_1524378264" r:id="rId27"/>
               </w:object>
             </w:r>
           </w:p>
@@ -7442,7 +7468,7 @@
                 <v:shape id="_x0000_i1026" type="#_x0000_t75" style="width:14.25pt;height:14.25pt" o:ole="">
                   <v:imagedata r:id="rId29" o:title=""/>
                 </v:shape>
-                <o:OLEObject Type="Embed" ProgID="PBrush" ShapeID="_x0000_i1026" DrawAspect="Content" ObjectID="_1524305590" r:id="rId30"/>
+                <o:OLEObject Type="Embed" ProgID="PBrush" ShapeID="_x0000_i1026" DrawAspect="Content" ObjectID="_1524378265" r:id="rId30"/>
               </w:object>
             </w:r>
           </w:p>
@@ -7516,7 +7542,7 @@
                 <v:shape id="_x0000_i1027" type="#_x0000_t75" style="width:14.25pt;height:14.25pt" o:ole="">
                   <v:imagedata r:id="rId31" o:title=""/>
                 </v:shape>
-                <o:OLEObject Type="Embed" ProgID="PBrush" ShapeID="_x0000_i1027" DrawAspect="Content" ObjectID="_1524305591" r:id="rId32"/>
+                <o:OLEObject Type="Embed" ProgID="PBrush" ShapeID="_x0000_i1027" DrawAspect="Content" ObjectID="_1524378266" r:id="rId32"/>
               </w:object>
             </w:r>
           </w:p>
@@ -7730,7 +7756,7 @@
                 <v:shape id="_x0000_i1028" type="#_x0000_t75" style="width:57.75pt;height:35.25pt" o:ole="">
                   <v:imagedata r:id="rId33" o:title=""/>
                 </v:shape>
-                <o:OLEObject Type="Embed" ProgID="PBrush" ShapeID="_x0000_i1028" DrawAspect="Content" ObjectID="_1524305592" r:id="rId34"/>
+                <o:OLEObject Type="Embed" ProgID="PBrush" ShapeID="_x0000_i1028" DrawAspect="Content" ObjectID="_1524378267" r:id="rId34"/>
               </w:object>
             </w:r>
           </w:p>
@@ -9040,25 +9066,51 @@
       <w:r>
         <w:t xml:space="preserve">Figure </w:t>
       </w:r>
-      <w:fldSimple w:instr=" STYLEREF 1 \s ">
-        <w:r>
-          <w:rPr>
-            <w:noProof/>
-          </w:rPr>
-          <w:t>3</w:t>
-        </w:r>
-      </w:fldSimple>
+      <w:r>
+        <w:fldChar w:fldCharType="begin"/>
+      </w:r>
+      <w:r>
+        <w:instrText xml:space="preserve"> STYLEREF 1 \s </w:instrText>
+      </w:r>
+      <w:r>
+        <w:fldChar w:fldCharType="separate"/>
+      </w:r>
+      <w:r>
+        <w:rPr>
+          <w:noProof/>
+        </w:rPr>
+        <w:t>3</w:t>
+      </w:r>
+      <w:r>
+        <w:rPr>
+          <w:noProof/>
+        </w:rPr>
+        <w:fldChar w:fldCharType="end"/>
+      </w:r>
       <w:r>
         <w:noBreakHyphen/>
       </w:r>
-      <w:fldSimple w:instr=" SEQ Figure \* ARABIC \s 1 ">
-        <w:r>
-          <w:rPr>
-            <w:noProof/>
-          </w:rPr>
-          <w:t>1</w:t>
-        </w:r>
-      </w:fldSimple>
+      <w:r>
+        <w:fldChar w:fldCharType="begin"/>
+      </w:r>
+      <w:r>
+        <w:instrText xml:space="preserve"> SEQ Figure \* ARABIC \s 1 </w:instrText>
+      </w:r>
+      <w:r>
+        <w:fldChar w:fldCharType="separate"/>
+      </w:r>
+      <w:r>
+        <w:rPr>
+          <w:noProof/>
+        </w:rPr>
+        <w:t>1</w:t>
+      </w:r>
+      <w:r>
+        <w:rPr>
+          <w:noProof/>
+        </w:rPr>
+        <w:fldChar w:fldCharType="end"/>
+      </w:r>
       <w:bookmarkEnd w:id="63"/>
       <w:r>
         <w:t xml:space="preserve">. UML diagram of the </w:t>
@@ -9183,25 +9235,54 @@
       <w:r>
         <w:t xml:space="preserve">Table </w:t>
       </w:r>
-      <w:fldSimple w:instr=" STYLEREF 1 \s ">
-        <w:r>
-          <w:rPr>
-            <w:noProof/>
-          </w:rPr>
-          <w:t>3</w:t>
-        </w:r>
-      </w:fldSimple>
+      <w:r>
+        <w:fldChar w:fldCharType="begin"/>
+      </w:r>
+      <w:r>
+        <w:instrText xml:space="preserve"> STYLEREF </w:instrText>
+      </w:r>
+      <w:r>
+        <w:instrText xml:space="preserve">1 \s </w:instrText>
+      </w:r>
+      <w:r>
+        <w:fldChar w:fldCharType="separate"/>
+      </w:r>
+      <w:r>
+        <w:rPr>
+          <w:noProof/>
+        </w:rPr>
+        <w:t>3</w:t>
+      </w:r>
+      <w:r>
+        <w:rPr>
+          <w:noProof/>
+        </w:rPr>
+        <w:fldChar w:fldCharType="end"/>
+      </w:r>
       <w:r>
         <w:noBreakHyphen/>
       </w:r>
-      <w:fldSimple w:instr=" SEQ Table \* ARABIC \s 1 ">
-        <w:r>
-          <w:rPr>
-            <w:noProof/>
-          </w:rPr>
-          <w:t>1</w:t>
-        </w:r>
-      </w:fldSimple>
+      <w:r>
+        <w:fldChar w:fldCharType="begin"/>
+      </w:r>
+      <w:r>
+        <w:instrText xml:space="preserve"> SEQ Table \* ARABIC \s 1 </w:instrText>
+      </w:r>
+      <w:r>
+        <w:fldChar w:fldCharType="separate"/>
+      </w:r>
+      <w:r>
+        <w:rPr>
+          <w:noProof/>
+        </w:rPr>
+        <w:t>1</w:t>
+      </w:r>
+      <w:r>
+        <w:rPr>
+          <w:noProof/>
+        </w:rPr>
+        <w:fldChar w:fldCharType="end"/>
+      </w:r>
       <w:bookmarkEnd w:id="64"/>
       <w:r>
         <w:t xml:space="preserve">. </w:t>
@@ -9430,8 +9511,6 @@
             <w:r>
               <w:t>0..</w:t>
             </w:r>
-            <w:bookmarkStart w:id="65" w:name="_GoBack"/>
-            <w:bookmarkEnd w:id="65"/>
             <w:r>
               <w:t>1</w:t>
             </w:r>
@@ -9853,30 +9932,56 @@
         <w:pStyle w:val="tablecaption"/>
         <w:jc w:val="center"/>
       </w:pPr>
-      <w:bookmarkStart w:id="66" w:name="_Ref450213346"/>
+      <w:bookmarkStart w:id="65" w:name="_Ref450213346"/>
       <w:r>
         <w:t xml:space="preserve">Table </w:t>
       </w:r>
-      <w:fldSimple w:instr=" STYLEREF 1 \s ">
-        <w:r>
-          <w:rPr>
-            <w:noProof/>
-          </w:rPr>
-          <w:t>3</w:t>
-        </w:r>
-      </w:fldSimple>
+      <w:r>
+        <w:fldChar w:fldCharType="begin"/>
+      </w:r>
+      <w:r>
+        <w:instrText xml:space="preserve"> STYLEREF 1 \s </w:instrText>
+      </w:r>
+      <w:r>
+        <w:fldChar w:fldCharType="separate"/>
+      </w:r>
+      <w:r>
+        <w:rPr>
+          <w:noProof/>
+        </w:rPr>
+        <w:t>3</w:t>
+      </w:r>
+      <w:r>
+        <w:rPr>
+          <w:noProof/>
+        </w:rPr>
+        <w:fldChar w:fldCharType="end"/>
+      </w:r>
       <w:r>
         <w:noBreakHyphen/>
       </w:r>
-      <w:fldSimple w:instr=" SEQ Table \* ARABIC \s 1 ">
-        <w:r>
-          <w:rPr>
-            <w:noProof/>
-          </w:rPr>
-          <w:t>2</w:t>
-        </w:r>
-      </w:fldSimple>
-      <w:bookmarkEnd w:id="66"/>
+      <w:r>
+        <w:fldChar w:fldCharType="begin"/>
+      </w:r>
+      <w:r>
+        <w:instrText xml:space="preserve"> SEQ Table \* ARABIC \s 1 </w:instrText>
+      </w:r>
+      <w:r>
+        <w:fldChar w:fldCharType="separate"/>
+      </w:r>
+      <w:r>
+        <w:rPr>
+          <w:noProof/>
+        </w:rPr>
+        <w:t>2</w:t>
+      </w:r>
+      <w:r>
+        <w:rPr>
+          <w:noProof/>
+        </w:rPr>
+        <w:fldChar w:fldCharType="end"/>
+      </w:r>
+      <w:bookmarkEnd w:id="65"/>
       <w:r>
         <w:t xml:space="preserve">. Properties of the </w:t>
       </w:r>
@@ -10131,6 +10236,33 @@
               <w:t xml:space="preserve"> property specifies the IP address component of the socket address.</w:t>
             </w:r>
           </w:p>
+          <w:p/>
+          <w:p>
+            <w:r>
+              <w:t xml:space="preserve">The </w:t>
+            </w:r>
+            <w:r>
+              <w:rPr>
+                <w:rFonts w:ascii="Courier New" w:hAnsi="Courier New" w:cs="Courier New"/>
+              </w:rPr>
+              <w:t>IP_Address</w:t>
+            </w:r>
+            <w:r>
+              <w:t xml:space="preserve"> and </w:t>
+            </w:r>
+            <w:r>
+              <w:rPr>
+                <w:rFonts w:ascii="Courier New" w:hAnsi="Courier New" w:cs="Courier New"/>
+              </w:rPr>
+              <w:t>Hostname</w:t>
+            </w:r>
+            <w:r>
+              <w:t xml:space="preserve"> </w:t>
+            </w:r>
+            <w:r>
+              <w:t>properties MUST NOT both have a value.</w:t>
+            </w:r>
+          </w:p>
         </w:tc>
       </w:tr>
       <w:tr>
@@ -10237,6 +10369,32 @@
             <w:r>
               <w:t xml:space="preserve"> property specifies a Hostname for the socket address.</w:t>
             </w:r>
+          </w:p>
+          <w:p/>
+          <w:p>
+            <w:r>
+              <w:t xml:space="preserve">The </w:t>
+            </w:r>
+            <w:r>
+              <w:rPr>
+                <w:rFonts w:ascii="Courier New" w:hAnsi="Courier New" w:cs="Courier New"/>
+              </w:rPr>
+              <w:t>IP_Address</w:t>
+            </w:r>
+            <w:r>
+              <w:t xml:space="preserve"> and </w:t>
+            </w:r>
+            <w:r>
+              <w:rPr>
+                <w:rFonts w:ascii="Courier New" w:hAnsi="Courier New" w:cs="Courier New"/>
+              </w:rPr>
+              <w:t>Hostname</w:t>
+            </w:r>
+            <w:r>
+              <w:t xml:space="preserve"> properties MUST NOT both have a value.</w:t>
+            </w:r>
+            <w:bookmarkStart w:id="66" w:name="_GoBack"/>
+            <w:bookmarkEnd w:id="66"/>
           </w:p>
         </w:tc>
       </w:tr>
@@ -17308,7 +17466,7 @@
 </file>
 
 <file path=customXml/itemProps1.xml><?xml version="1.0" encoding="utf-8"?>
-<ds:datastoreItem xmlns:ds="http://schemas.openxmlformats.org/officeDocument/2006/customXml" ds:itemID="{B0942563-14D9-465D-AABB-B1DBF60BE81A}">
+<ds:datastoreItem xmlns:ds="http://schemas.openxmlformats.org/officeDocument/2006/customXml" ds:itemID="{9DDA0FE0-3ECA-4A4E-9996-3CADC0C252E3}">
   <ds:schemaRefs>
     <ds:schemaRef ds:uri="http://schemas.openxmlformats.org/officeDocument/2006/bibliography"/>
   </ds:schemaRefs>

</xml_diff>